<commit_message>
Add graph for All
Signed-off-by: Vrishank <vrishank98@gmail.com>
</commit_message>
<xml_diff>
--- a/ResearchPaperSC-edited-converted.docx
+++ b/ResearchPaperSC-edited-converted.docx
@@ -284,265 +284,200 @@
       <w:r>
         <w:t xml:space="preserve">a challenge now-a-days. Despite the </w:t>
       </w:r>
+      <w:r>
+        <w:rPr>
+          <w:spacing w:val="16"/>
+        </w:rPr>
+        <w:t>eff</w:t>
+      </w:r>
+      <w:r>
+        <w:t>o</w:t>
+      </w:r>
+      <w:r>
+        <w:t>r</w:t>
+      </w:r>
+      <w:r>
+        <w:rPr>
+          <w:spacing w:val="16"/>
+        </w:rPr>
+        <w:t xml:space="preserve">ts </w:t>
+      </w:r>
+      <w:r>
+        <w:t>p</w:t>
+      </w:r>
+      <w:r>
+        <w:t>u</w:t>
+      </w:r>
+      <w:r>
+        <w:t xml:space="preserve">t  </w:t>
+      </w:r>
+      <w:r>
+        <w:rPr>
+          <w:spacing w:val="8"/>
+        </w:rPr>
+        <w:t xml:space="preserve"> </w:t>
+      </w:r>
+      <w:r>
+        <w:t>b</w:t>
+      </w:r>
+      <w:r>
+        <w:t xml:space="preserve">y  </w:t>
+      </w:r>
+      <w:r>
+        <w:rPr>
+          <w:spacing w:val="8"/>
+        </w:rPr>
+        <w:t xml:space="preserve"> </w:t>
+      </w:r>
+      <w:r>
+        <w:rPr>
+          <w:spacing w:val="8"/>
+        </w:rPr>
+        <w:t>c</w:t>
+      </w:r>
+      <w:r>
+        <w:rPr>
+          <w:spacing w:val="16"/>
+        </w:rPr>
+        <w:t>o</w:t>
+      </w:r>
+      <w:r>
+        <w:t>n</w:t>
+      </w:r>
+      <w:r>
+        <w:t>s</w:t>
+      </w:r>
+      <w:r>
+        <w:t>u</w:t>
+      </w:r>
+      <w:r>
+        <w:t>m</w:t>
+      </w:r>
+      <w:r>
+        <w:rPr>
+          <w:spacing w:val="16"/>
+        </w:rPr>
+        <w:t>e</w:t>
+      </w:r>
+      <w:r>
+        <w:rPr>
+          <w:spacing w:val="16"/>
+        </w:rPr>
+        <w:t>r</w:t>
+      </w:r>
+      <w:r>
+        <w:rPr>
+          <w:spacing w:val="-27"/>
+        </w:rPr>
+        <w:t>s</w:t>
+      </w:r>
+      <w:r>
+        <w:t xml:space="preserve"> to </w:t>
+      </w:r>
       <w:proofErr w:type="spellStart"/>
       <w:r>
-        <w:rPr>
-          <w:spacing w:val="16"/>
-        </w:rPr>
-        <w:t>eﬀ</w:t>
+        <w:t>customise</w:t>
       </w:r>
       <w:proofErr w:type="spellEnd"/>
       <w:r>
-        <w:rPr>
-          <w:spacing w:val="-28"/>
-        </w:rPr>
-        <w:t xml:space="preserve"> </w:t>
-      </w:r>
-      <w:proofErr w:type="spellStart"/>
-      <w:r>
-        <w:t>o</w:t>
-      </w:r>
-      <w:r>
-        <w:rPr>
-          <w:spacing w:val="-27"/>
-        </w:rPr>
-        <w:t xml:space="preserve"> </w:t>
-      </w:r>
-      <w:r>
-        <w:t>r</w:t>
-      </w:r>
-      <w:proofErr w:type="spellEnd"/>
-      <w:r>
-        <w:rPr>
-          <w:spacing w:val="-27"/>
-        </w:rPr>
-        <w:t xml:space="preserve"> </w:t>
-      </w:r>
-      <w:proofErr w:type="spellStart"/>
+        <w:t xml:space="preserve"> their computers to </w:t>
+      </w:r>
       <w:proofErr w:type="gramStart"/>
       <w:r>
-        <w:rPr>
-          <w:spacing w:val="16"/>
-        </w:rPr>
-        <w:t>ts</w:t>
-      </w:r>
-      <w:proofErr w:type="spellEnd"/>
-      <w:r>
-        <w:rPr>
-          <w:spacing w:val="16"/>
-        </w:rPr>
-        <w:t xml:space="preserve"> </w:t>
-      </w:r>
-      <w:r>
-        <w:rPr>
-          <w:spacing w:val="65"/>
-        </w:rPr>
-        <w:t xml:space="preserve"> </w:t>
-      </w:r>
-      <w:r>
-        <w:t>p</w:t>
+        <w:t xml:space="preserve">meet  </w:t>
+      </w:r>
+      <w:r>
+        <w:rPr>
+          <w:spacing w:val="11"/>
+        </w:rPr>
+        <w:t>the</w:t>
       </w:r>
       <w:proofErr w:type="gramEnd"/>
       <w:r>
         <w:rPr>
-          <w:spacing w:val="-27"/>
-        </w:rPr>
-        <w:t xml:space="preserve"> </w:t>
-      </w:r>
-      <w:r>
-        <w:t>u</w:t>
-      </w:r>
-      <w:r>
-        <w:rPr>
-          <w:spacing w:val="-27"/>
-        </w:rPr>
-        <w:t xml:space="preserve"> </w:t>
-      </w:r>
-      <w:r>
-        <w:t xml:space="preserve">t  </w:t>
+          <w:spacing w:val="11"/>
+        </w:rPr>
+        <w:t xml:space="preserve">   </w:t>
+      </w:r>
+      <w:r>
+        <w:rPr>
+          <w:spacing w:val="14"/>
+        </w:rPr>
+        <w:t>diff</w:t>
+      </w:r>
+      <w:r>
+        <w:rPr>
+          <w:spacing w:val="14"/>
+        </w:rPr>
+        <w:t xml:space="preserve">erent </w:t>
+      </w:r>
+      <w:r>
+        <w:rPr>
+          <w:spacing w:val="15"/>
+        </w:rPr>
+        <w:t xml:space="preserve">requirements, </w:t>
+      </w:r>
+      <w:r>
+        <w:rPr>
+          <w:spacing w:val="11"/>
+        </w:rPr>
+        <w:t xml:space="preserve">the </w:t>
+      </w:r>
+      <w:r>
+        <w:t xml:space="preserve">percentage of satisfied consumers is very less. This paper proposes a </w:t>
+      </w:r>
+      <w:r>
+        <w:rPr>
+          <w:spacing w:val="22"/>
+        </w:rPr>
+        <w:t xml:space="preserve">genetic </w:t>
+      </w:r>
+      <w:r>
+        <w:rPr>
+          <w:spacing w:val="23"/>
+        </w:rPr>
+        <w:t xml:space="preserve">algorithm </w:t>
+      </w:r>
+      <w:r>
+        <w:rPr>
+          <w:spacing w:val="13"/>
+        </w:rPr>
+        <w:t xml:space="preserve">to find </w:t>
+      </w:r>
+      <w:r>
+        <w:rPr>
+          <w:spacing w:val="17"/>
+        </w:rPr>
+        <w:t xml:space="preserve">the </w:t>
+      </w:r>
+      <w:r>
+        <w:t xml:space="preserve">optimum set of features, given that each feature adds to the cost of the computer but provides some benefit </w:t>
       </w:r>
       <w:r>
         <w:rPr>
           <w:spacing w:val="8"/>
         </w:rPr>
-        <w:t xml:space="preserve"> </w:t>
-      </w:r>
-      <w:r>
-        <w:t>b</w:t>
-      </w:r>
-      <w:r>
-        <w:rPr>
-          <w:spacing w:val="-27"/>
-        </w:rPr>
-        <w:t xml:space="preserve"> </w:t>
-      </w:r>
-      <w:r>
-        <w:t xml:space="preserve">y  </w:t>
-      </w:r>
-      <w:r>
-        <w:rPr>
-          <w:spacing w:val="8"/>
-        </w:rPr>
-        <w:t xml:space="preserve"> </w:t>
-      </w:r>
-      <w:r>
-        <w:rPr>
-          <w:spacing w:val="16"/>
-        </w:rPr>
-        <w:t>co</w:t>
-      </w:r>
-      <w:r>
-        <w:rPr>
-          <w:spacing w:val="-27"/>
-        </w:rPr>
-        <w:t xml:space="preserve"> </w:t>
-      </w:r>
-      <w:r>
-        <w:t>n</w:t>
-      </w:r>
-      <w:r>
-        <w:rPr>
-          <w:spacing w:val="-27"/>
-        </w:rPr>
-        <w:t xml:space="preserve"> </w:t>
-      </w:r>
-      <w:r>
-        <w:t>s</w:t>
-      </w:r>
-      <w:r>
-        <w:rPr>
-          <w:spacing w:val="-27"/>
-        </w:rPr>
-        <w:t xml:space="preserve"> </w:t>
-      </w:r>
-      <w:r>
-        <w:t>u</w:t>
-      </w:r>
-      <w:r>
-        <w:rPr>
-          <w:spacing w:val="-27"/>
-        </w:rPr>
-        <w:t xml:space="preserve"> </w:t>
-      </w:r>
-      <w:r>
-        <w:t>m</w:t>
-      </w:r>
-      <w:r>
-        <w:rPr>
-          <w:spacing w:val="-27"/>
-        </w:rPr>
-        <w:t xml:space="preserve"> </w:t>
-      </w:r>
-      <w:proofErr w:type="spellStart"/>
-      <w:r>
-        <w:rPr>
-          <w:spacing w:val="16"/>
-        </w:rPr>
-        <w:t>er</w:t>
-      </w:r>
-      <w:proofErr w:type="spellEnd"/>
-      <w:r>
-        <w:rPr>
-          <w:spacing w:val="-27"/>
-        </w:rPr>
-        <w:t xml:space="preserve"> </w:t>
-      </w:r>
-      <w:r>
-        <w:t xml:space="preserve">s to </w:t>
-      </w:r>
-      <w:proofErr w:type="spellStart"/>
-      <w:r>
-        <w:t>customise</w:t>
-      </w:r>
-      <w:proofErr w:type="spellEnd"/>
-      <w:r>
-        <w:t xml:space="preserve"> their computers to meet  </w:t>
+        <w:t xml:space="preserve">to </w:t>
       </w:r>
       <w:r>
         <w:rPr>
           <w:spacing w:val="11"/>
         </w:rPr>
-        <w:t xml:space="preserve">the   </w:t>
-      </w:r>
-      <w:r>
-        <w:rPr>
-          <w:spacing w:val="14"/>
-        </w:rPr>
-        <w:t xml:space="preserve">diﬀerent </w:t>
-      </w:r>
-      <w:r>
-        <w:rPr>
-          <w:spacing w:val="15"/>
-        </w:rPr>
-        <w:t xml:space="preserve">requirements, </w:t>
-      </w:r>
-      <w:r>
-        <w:rPr>
-          <w:spacing w:val="11"/>
-        </w:rPr>
         <w:t xml:space="preserve">the </w:t>
       </w:r>
-      <w:r>
-        <w:t xml:space="preserve">percentage of satisfied consumers is very less. This paper proposes a </w:t>
-      </w:r>
-      <w:r>
-        <w:rPr>
-          <w:spacing w:val="22"/>
-        </w:rPr>
-        <w:t xml:space="preserve">genetic </w:t>
-      </w:r>
-      <w:r>
-        <w:rPr>
-          <w:spacing w:val="23"/>
-        </w:rPr>
-        <w:t xml:space="preserve">algorithm </w:t>
-      </w:r>
-      <w:r>
-        <w:rPr>
-          <w:spacing w:val="13"/>
-        </w:rPr>
-        <w:t xml:space="preserve">to </w:t>
-      </w:r>
       <w:proofErr w:type="gramStart"/>
       <w:r>
         <w:rPr>
-          <w:spacing w:val="13"/>
-        </w:rPr>
-        <w:t xml:space="preserve">find  </w:t>
-      </w:r>
-      <w:r>
-        <w:rPr>
-          <w:spacing w:val="17"/>
-        </w:rPr>
-        <w:t>the</w:t>
+          <w:spacing w:val="12"/>
+        </w:rPr>
+        <w:t>consumer,</w:t>
       </w:r>
       <w:proofErr w:type="gramEnd"/>
       <w:r>
         <w:rPr>
-          <w:spacing w:val="17"/>
-        </w:rPr>
-        <w:t xml:space="preserve"> </w:t>
-      </w:r>
-      <w:r>
-        <w:t xml:space="preserve">optimum set of features, given that each feature adds to the cost of the computer but provides some benefit </w:t>
-      </w:r>
-      <w:r>
-        <w:rPr>
-          <w:spacing w:val="8"/>
-        </w:rPr>
-        <w:t xml:space="preserve">to </w:t>
-      </w:r>
-      <w:r>
-        <w:rPr>
-          <w:spacing w:val="11"/>
-        </w:rPr>
-        <w:t xml:space="preserve">the </w:t>
-      </w:r>
-      <w:r>
-        <w:rPr>
           <w:spacing w:val="12"/>
         </w:rPr>
-        <w:t xml:space="preserve">consumer, </w:t>
+        <w:t xml:space="preserve"> </w:t>
       </w:r>
       <w:r>
         <w:rPr>
@@ -1080,7 +1015,13 @@
       </w:r>
       <w:proofErr w:type="gramEnd"/>
       <w:r>
-        <w:t xml:space="preserve"> an eﬀective </w:t>
+        <w:t xml:space="preserve"> an e</w:t>
+      </w:r>
+      <w:r>
+        <w:t>ff</w:t>
+      </w:r>
+      <w:r>
+        <w:t xml:space="preserve">ective </w:t>
       </w:r>
       <w:proofErr w:type="spellStart"/>
       <w:r>
@@ -1094,7 +1035,25 @@
         <w:rPr>
           <w:spacing w:val="-56"/>
         </w:rPr>
-        <w:t xml:space="preserve">it </w:t>
+        <w:t xml:space="preserve">I  </w:t>
+      </w:r>
+      <w:r>
+        <w:rPr>
+          <w:spacing w:val="-56"/>
+        </w:rPr>
+        <w:t>t</w:t>
+      </w:r>
+      <w:r>
+        <w:rPr>
+          <w:spacing w:val="-56"/>
+        </w:rPr>
+        <w:t xml:space="preserve">    </w:t>
+      </w:r>
+      <w:r>
+        <w:rPr>
+          <w:spacing w:val="-56"/>
+        </w:rPr>
+        <w:t xml:space="preserve"> </w:t>
       </w:r>
       <w:r>
         <w:t>is</w:t>
@@ -1496,12 +1455,6 @@
       </w:r>
       <w:r>
         <w:rPr>
-          <w:spacing w:val="-20"/>
-        </w:rPr>
-        <w:t xml:space="preserve"> </w:t>
-      </w:r>
-      <w:r>
-        <w:rPr>
           <w:color w:val="222222"/>
         </w:rPr>
         <w:t>,</w:t>
@@ -1517,84 +1470,30 @@
         <w:t>c</w:t>
       </w:r>
       <w:r>
-        <w:rPr>
-          <w:spacing w:val="-19"/>
-        </w:rPr>
-        <w:t xml:space="preserve"> </w:t>
-      </w:r>
-      <w:r>
         <w:t>o</w:t>
       </w:r>
       <w:r>
-        <w:rPr>
-          <w:spacing w:val="-20"/>
-        </w:rPr>
-        <w:t xml:space="preserve"> </w:t>
-      </w:r>
-      <w:r>
         <w:t>m</w:t>
       </w:r>
       <w:r>
-        <w:rPr>
-          <w:spacing w:val="-19"/>
-        </w:rPr>
-        <w:t xml:space="preserve"> </w:t>
-      </w:r>
-      <w:r>
         <w:t>p</w:t>
       </w:r>
       <w:r>
-        <w:rPr>
-          <w:spacing w:val="-19"/>
-        </w:rPr>
-        <w:t xml:space="preserve"> </w:t>
-      </w:r>
-      <w:r>
         <w:t>l</w:t>
       </w:r>
       <w:r>
-        <w:rPr>
-          <w:spacing w:val="-20"/>
-        </w:rPr>
-        <w:t xml:space="preserve"> </w:t>
-      </w:r>
-      <w:r>
         <w:t>e</w:t>
       </w:r>
       <w:r>
-        <w:rPr>
-          <w:spacing w:val="-19"/>
-        </w:rPr>
-        <w:t xml:space="preserve"> </w:t>
-      </w:r>
-      <w:r>
         <w:t>x</w:t>
       </w:r>
       <w:r>
-        <w:rPr>
-          <w:spacing w:val="-19"/>
-        </w:rPr>
-        <w:t xml:space="preserve"> </w:t>
-      </w:r>
-      <w:r>
         <w:t>i</w:t>
       </w:r>
       <w:r>
-        <w:rPr>
-          <w:spacing w:val="-20"/>
-        </w:rPr>
-        <w:t xml:space="preserve"> </w:t>
-      </w:r>
-      <w:r>
         <w:t>t</w:t>
       </w:r>
       <w:r>
-        <w:rPr>
-          <w:spacing w:val="-19"/>
-        </w:rPr>
-        <w:t xml:space="preserve"> </w:t>
-      </w:r>
-      <w:r>
         <w:t>y</w:t>
       </w:r>
       <w:r>
@@ -1607,46 +1506,16 @@
         <w:t>t</w:t>
       </w:r>
       <w:r>
-        <w:rPr>
-          <w:spacing w:val="-20"/>
-        </w:rPr>
-        <w:t xml:space="preserve"> </w:t>
-      </w:r>
-      <w:r>
         <w:t>h</w:t>
       </w:r>
       <w:r>
-        <w:rPr>
-          <w:spacing w:val="-19"/>
-        </w:rPr>
-        <w:t xml:space="preserve"> </w:t>
-      </w:r>
-      <w:r>
         <w:t>e</w:t>
       </w:r>
       <w:r>
-        <w:rPr>
-          <w:spacing w:val="-19"/>
-        </w:rPr>
-        <w:t xml:space="preserve"> </w:t>
-      </w:r>
-      <w:r>
         <w:t>o</w:t>
       </w:r>
       <w:r>
-        <w:rPr>
-          <w:spacing w:val="-20"/>
-        </w:rPr>
-        <w:t xml:space="preserve"> </w:t>
-      </w:r>
-      <w:r>
         <w:t>r</w:t>
-      </w:r>
-      <w:r>
-        <w:rPr>
-          <w:spacing w:val="-19"/>
-        </w:rPr>
-        <w:t xml:space="preserve"> </w:t>
       </w:r>
       <w:r>
         <w:rPr>
@@ -1886,48 +1755,26 @@
       <w:pPr>
         <w:pStyle w:val="BodyText"/>
         <w:spacing w:before="16"/>
-        <w:ind w:right="38" w:firstLine="222"/>
+        <w:ind w:right="38"/>
         <w:jc w:val="both"/>
       </w:pPr>
+      <w:proofErr w:type="gramStart"/>
       <w:r>
         <w:t>w</w:t>
       </w:r>
       <w:r>
-        <w:rPr>
-          <w:spacing w:val="-33"/>
-        </w:rPr>
-        <w:t xml:space="preserve"> </w:t>
-      </w:r>
-      <w:r>
         <w:t>h</w:t>
       </w:r>
       <w:r>
-        <w:rPr>
-          <w:spacing w:val="-33"/>
-        </w:rPr>
-        <w:t xml:space="preserve"> </w:t>
-      </w:r>
-      <w:r>
         <w:t>e</w:t>
       </w:r>
       <w:r>
-        <w:rPr>
-          <w:spacing w:val="-33"/>
-        </w:rPr>
-        <w:t xml:space="preserve"> </w:t>
-      </w:r>
-      <w:r>
         <w:t>r</w:t>
       </w:r>
       <w:r>
-        <w:rPr>
-          <w:spacing w:val="-37"/>
-        </w:rPr>
-        <w:t xml:space="preserve"> </w:t>
-      </w:r>
-      <w:r>
         <w:t>e</w:t>
       </w:r>
+      <w:proofErr w:type="gramEnd"/>
       <w:r>
         <w:rPr>
           <w:spacing w:val="7"/>
@@ -1936,12 +1783,6 @@
       </w:r>
       <w:r>
         <w:t>2</w:t>
-      </w:r>
-      <w:r>
-        <w:rPr>
-          <w:spacing w:val="-33"/>
-        </w:rPr>
-        <w:t xml:space="preserve"> </w:t>
       </w:r>
       <w:r>
         <w:rPr>
@@ -1953,351 +1794,156 @@
       <w:r>
         <w:rPr>
           <w:i/>
+          <w:position w:val="16"/>
+        </w:rPr>
+        <w:t xml:space="preserve"> </w:t>
+      </w:r>
+      <w:r>
+        <w:t>r</w:t>
+      </w:r>
+      <w:r>
+        <w:t>e</w:t>
+      </w:r>
+      <w:r>
+        <w:t>p</w:t>
+      </w:r>
+      <w:r>
+        <w:t>r</w:t>
+      </w:r>
+      <w:r>
+        <w:t>e</w:t>
+      </w:r>
+      <w:r>
+        <w:t>s</w:t>
+      </w:r>
+      <w:r>
+        <w:t>e</w:t>
+      </w:r>
+      <w:r>
+        <w:t>n</w:t>
+      </w:r>
+      <w:r>
+        <w:t>t</w:t>
+      </w:r>
+      <w:r>
+        <w:t>s</w:t>
+      </w:r>
+      <w:r>
+        <w:rPr>
           <w:spacing w:val="6"/>
-          <w:position w:val="16"/>
-        </w:rPr>
-        <w:t xml:space="preserve"> </w:t>
+        </w:rPr>
+        <w:t xml:space="preserve"> </w:t>
+      </w:r>
+      <w:r>
+        <w:t>b</w:t>
+      </w:r>
+      <w:r>
+        <w:t>i</w:t>
+      </w:r>
+      <w:r>
+        <w:t>n</w:t>
+      </w:r>
+      <w:r>
+        <w:t>a</w:t>
       </w:r>
       <w:r>
         <w:t>r</w:t>
       </w:r>
       <w:r>
-        <w:rPr>
-          <w:spacing w:val="-37"/>
-        </w:rPr>
-        <w:t xml:space="preserve"> </w:t>
+        <w:t xml:space="preserve">y representation of  w  and  for  large  </w:t>
+      </w:r>
+      <w:r>
+        <w:rPr>
+          <w:spacing w:val="-8"/>
+        </w:rPr>
+        <w:t xml:space="preserve">w,  </w:t>
+      </w:r>
+      <w:r>
+        <w:t>t</w:t>
+      </w:r>
+      <w:r>
+        <w:t>h</w:t>
+      </w:r>
+      <w:r>
+        <w:t>i</w:t>
+      </w:r>
+      <w:r>
+        <w:t>s</w:t>
+      </w:r>
+      <w:r>
+        <w:t xml:space="preserve"> </w:t>
+      </w:r>
+      <w:r>
+        <w:t>p</w:t>
+      </w:r>
+      <w:r>
+        <w:t>r</w:t>
+      </w:r>
+      <w:r>
+        <w:t>o</w:t>
+      </w:r>
+      <w:r>
+        <w:t>b</w:t>
+      </w:r>
+      <w:r>
+        <w:t>l</w:t>
       </w:r>
       <w:r>
         <w:t>e</w:t>
       </w:r>
       <w:r>
-        <w:rPr>
-          <w:spacing w:val="-32"/>
-        </w:rPr>
-        <w:t xml:space="preserve"> </w:t>
-      </w:r>
-      <w:r>
-        <w:t>p</w:t>
-      </w:r>
-      <w:r>
-        <w:rPr>
-          <w:spacing w:val="-33"/>
-        </w:rPr>
-        <w:t xml:space="preserve"> </w:t>
-      </w:r>
-      <w:r>
-        <w:t>r</w:t>
-      </w:r>
-      <w:r>
-        <w:rPr>
-          <w:spacing w:val="-37"/>
-        </w:rPr>
-        <w:t xml:space="preserve"> </w:t>
+        <w:t>m</w:t>
+      </w:r>
+      <w:r>
+        <w:rPr>
+          <w:spacing w:val="18"/>
+        </w:rPr>
+        <w:t xml:space="preserve"> </w:t>
+      </w:r>
+      <w:r>
+        <w:t>b</w:t>
       </w:r>
       <w:r>
         <w:t>e</w:t>
       </w:r>
       <w:r>
-        <w:rPr>
-          <w:spacing w:val="-33"/>
-        </w:rPr>
-        <w:t xml:space="preserve"> </w:t>
+        <w:t>c</w:t>
+      </w:r>
+      <w:r>
+        <w:t>o</w:t>
+      </w:r>
+      <w:r>
+        <w:t>m</w:t>
+      </w:r>
+      <w:r>
+        <w:t>e</w:t>
       </w:r>
       <w:r>
         <w:t>s</w:t>
       </w:r>
       <w:r>
         <w:rPr>
-          <w:spacing w:val="-33"/>
-        </w:rPr>
-        <w:t xml:space="preserve"> </w:t>
+          <w:spacing w:val="18"/>
+        </w:rPr>
+        <w:t xml:space="preserve"> </w:t>
+      </w:r>
+      <w:r>
+        <w:t>l</w:t>
       </w:r>
       <w:r>
         <w:t>e</w:t>
       </w:r>
       <w:r>
-        <w:rPr>
-          <w:spacing w:val="-32"/>
-        </w:rPr>
-        <w:t xml:space="preserve"> </w:t>
-      </w:r>
-      <w:r>
-        <w:t>n</w:t>
-      </w:r>
-      <w:r>
-        <w:rPr>
-          <w:spacing w:val="-33"/>
-        </w:rPr>
-        <w:t xml:space="preserve"> </w:t>
-      </w:r>
-      <w:r>
-        <w:t>t</w:t>
-      </w:r>
-      <w:r>
-        <w:rPr>
-          <w:spacing w:val="-33"/>
-        </w:rPr>
-        <w:t xml:space="preserve"> </w:t>
-      </w:r>
-      <w:r>
         <w:t>s</w:t>
       </w:r>
       <w:r>
-        <w:rPr>
-          <w:spacing w:val="6"/>
-        </w:rPr>
-        <w:t xml:space="preserve"> </w:t>
-      </w:r>
-      <w:r>
-        <w:t>b</w:t>
-      </w:r>
-      <w:r>
-        <w:rPr>
-          <w:spacing w:val="-32"/>
-        </w:rPr>
-        <w:t xml:space="preserve"> </w:t>
-      </w:r>
-      <w:r>
-        <w:t>i</w:t>
-      </w:r>
-      <w:r>
-        <w:rPr>
-          <w:spacing w:val="-33"/>
-        </w:rPr>
-        <w:t xml:space="preserve"> </w:t>
-      </w:r>
-      <w:r>
-        <w:t>n</w:t>
-      </w:r>
-      <w:r>
-        <w:rPr>
-          <w:spacing w:val="-33"/>
-        </w:rPr>
-        <w:t xml:space="preserve"> </w:t>
-      </w:r>
-      <w:r>
-        <w:t>a</w:t>
-      </w:r>
-      <w:r>
-        <w:rPr>
-          <w:spacing w:val="-33"/>
-        </w:rPr>
-        <w:t xml:space="preserve"> </w:t>
-      </w:r>
-      <w:r>
-        <w:t>r</w:t>
-      </w:r>
-      <w:r>
-        <w:rPr>
-          <w:spacing w:val="-33"/>
-        </w:rPr>
-        <w:t xml:space="preserve"> </w:t>
-      </w:r>
-      <w:r>
-        <w:t xml:space="preserve">y representation of  w  and  for  large  </w:t>
-      </w:r>
-      <w:r>
-        <w:rPr>
-          <w:spacing w:val="-8"/>
-        </w:rPr>
-        <w:t xml:space="preserve">w,  </w:t>
-      </w:r>
-      <w:r>
-        <w:t>t</w:t>
-      </w:r>
-      <w:r>
-        <w:rPr>
-          <w:spacing w:val="-17"/>
-        </w:rPr>
-        <w:t xml:space="preserve"> </w:t>
-      </w:r>
-      <w:r>
-        <w:t>h</w:t>
-      </w:r>
-      <w:r>
-        <w:rPr>
-          <w:spacing w:val="-16"/>
-        </w:rPr>
-        <w:t xml:space="preserve"> </w:t>
-      </w:r>
-      <w:r>
-        <w:t>i</w:t>
-      </w:r>
-      <w:r>
-        <w:rPr>
-          <w:spacing w:val="-17"/>
-        </w:rPr>
-        <w:t xml:space="preserve"> </w:t>
-      </w:r>
-      <w:r>
         <w:t>s</w:t>
       </w:r>
       <w:r>
-        <w:rPr>
-          <w:spacing w:val="19"/>
-        </w:rPr>
-        <w:t xml:space="preserve"> </w:t>
-      </w:r>
-      <w:r>
-        <w:t>p</w:t>
-      </w:r>
-      <w:r>
-        <w:rPr>
-          <w:spacing w:val="-17"/>
-        </w:rPr>
-        <w:t xml:space="preserve"> </w:t>
-      </w:r>
-      <w:r>
-        <w:t>r</w:t>
-      </w:r>
-      <w:r>
-        <w:rPr>
-          <w:spacing w:val="-21"/>
-        </w:rPr>
-        <w:t xml:space="preserve"> </w:t>
-      </w:r>
-      <w:r>
-        <w:t>o</w:t>
-      </w:r>
-      <w:r>
-        <w:rPr>
-          <w:spacing w:val="-17"/>
-        </w:rPr>
-        <w:t xml:space="preserve"> </w:t>
-      </w:r>
-      <w:r>
-        <w:t>b</w:t>
-      </w:r>
-      <w:r>
-        <w:rPr>
-          <w:spacing w:val="-16"/>
-        </w:rPr>
-        <w:t xml:space="preserve"> </w:t>
-      </w:r>
-      <w:r>
-        <w:t>l</w:t>
-      </w:r>
-      <w:r>
-        <w:rPr>
-          <w:spacing w:val="-17"/>
-        </w:rPr>
-        <w:t xml:space="preserve"> </w:t>
-      </w:r>
-      <w:r>
-        <w:t>e</w:t>
-      </w:r>
-      <w:r>
-        <w:rPr>
-          <w:spacing w:val="-16"/>
-        </w:rPr>
-        <w:t xml:space="preserve"> </w:t>
-      </w:r>
-      <w:r>
-        <w:t>m</w:t>
-      </w:r>
-      <w:r>
-        <w:rPr>
-          <w:spacing w:val="18"/>
-        </w:rPr>
-        <w:t xml:space="preserve"> </w:t>
-      </w:r>
-      <w:r>
-        <w:t>b</w:t>
-      </w:r>
-      <w:r>
-        <w:rPr>
-          <w:spacing w:val="-16"/>
-        </w:rPr>
-        <w:t xml:space="preserve"> </w:t>
-      </w:r>
-      <w:r>
-        <w:t>e</w:t>
-      </w:r>
-      <w:r>
-        <w:rPr>
-          <w:spacing w:val="-17"/>
-        </w:rPr>
-        <w:t xml:space="preserve"> </w:t>
-      </w:r>
-      <w:r>
-        <w:t>c</w:t>
-      </w:r>
-      <w:r>
-        <w:rPr>
-          <w:spacing w:val="-16"/>
-        </w:rPr>
-        <w:t xml:space="preserve"> </w:t>
-      </w:r>
-      <w:r>
-        <w:t>o</w:t>
-      </w:r>
-      <w:r>
-        <w:rPr>
-          <w:spacing w:val="-17"/>
-        </w:rPr>
-        <w:t xml:space="preserve"> </w:t>
-      </w:r>
-      <w:r>
-        <w:t>m</w:t>
-      </w:r>
-      <w:r>
-        <w:rPr>
-          <w:spacing w:val="-16"/>
-        </w:rPr>
-        <w:t xml:space="preserve"> </w:t>
-      </w:r>
-      <w:r>
-        <w:t>e</w:t>
-      </w:r>
-      <w:r>
-        <w:rPr>
-          <w:spacing w:val="-16"/>
-        </w:rPr>
-        <w:t xml:space="preserve"> </w:t>
-      </w:r>
-      <w:r>
-        <w:t>s</w:t>
-      </w:r>
-      <w:r>
-        <w:rPr>
-          <w:spacing w:val="18"/>
-        </w:rPr>
-        <w:t xml:space="preserve"> </w:t>
-      </w:r>
-      <w:r>
-        <w:t>l</w:t>
-      </w:r>
-      <w:r>
-        <w:rPr>
-          <w:spacing w:val="-16"/>
-        </w:rPr>
-        <w:t xml:space="preserve"> </w:t>
-      </w:r>
-      <w:r>
-        <w:t>e</w:t>
-      </w:r>
-      <w:r>
-        <w:rPr>
-          <w:spacing w:val="-17"/>
-        </w:rPr>
-        <w:t xml:space="preserve"> </w:t>
-      </w:r>
-      <w:r>
-        <w:t>s</w:t>
-      </w:r>
-      <w:r>
-        <w:rPr>
-          <w:spacing w:val="-16"/>
-        </w:rPr>
-        <w:t xml:space="preserve"> </w:t>
-      </w:r>
-      <w:proofErr w:type="spellStart"/>
-      <w:r>
-        <w:t>s</w:t>
-      </w:r>
-      <w:proofErr w:type="spellEnd"/>
-      <w:r>
-        <w:t xml:space="preserve"> exponential.</w:t>
+        <w:t xml:space="preserve"> </w:t>
+      </w:r>
+      <w:r>
+        <w:t>exponential.</w:t>
       </w:r>
     </w:p>
     <w:p>
@@ -2474,39 +2120,53 @@
         </w:rPr>
         <w:t xml:space="preserve">where there </w:t>
       </w:r>
-      <w:proofErr w:type="gramStart"/>
-      <w:r>
-        <w:rPr>
-          <w:color w:val="222222"/>
-        </w:rPr>
-        <w:t>are  financial</w:t>
-      </w:r>
-      <w:proofErr w:type="gramEnd"/>
-      <w:r>
-        <w:rPr>
-          <w:color w:val="222222"/>
-        </w:rPr>
-        <w:t xml:space="preserve">  constraints  and  is s t u d i e d i n fi e l d s </w:t>
-      </w:r>
-      <w:proofErr w:type="spellStart"/>
-      <w:r>
-        <w:rPr>
-          <w:color w:val="222222"/>
-        </w:rPr>
-        <w:t>s</w:t>
-      </w:r>
-      <w:proofErr w:type="spellEnd"/>
-      <w:r>
-        <w:rPr>
-          <w:color w:val="222222"/>
-        </w:rPr>
-        <w:t xml:space="preserve"> u c h a</w:t>
-      </w:r>
-      <w:r>
-        <w:rPr>
-          <w:color w:val="222222"/>
-        </w:rPr>
-        <w:t xml:space="preserve"> s </w:t>
+      <w:r>
+        <w:rPr>
+          <w:color w:val="222222"/>
+        </w:rPr>
+        <w:t>are financial constraints and is studied in field</w:t>
+      </w:r>
+      <w:r>
+        <w:rPr>
+          <w:color w:val="222222"/>
+        </w:rPr>
+        <w:t>s s</w:t>
+      </w:r>
+      <w:r>
+        <w:rPr>
+          <w:color w:val="222222"/>
+        </w:rPr>
+        <w:t>u</w:t>
+      </w:r>
+      <w:r>
+        <w:rPr>
+          <w:color w:val="222222"/>
+        </w:rPr>
+        <w:t>c</w:t>
+      </w:r>
+      <w:r>
+        <w:rPr>
+          <w:color w:val="222222"/>
+        </w:rPr>
+        <w:t>h</w:t>
+      </w:r>
+      <w:r>
+        <w:rPr>
+          <w:color w:val="222222"/>
+        </w:rPr>
+        <w:t xml:space="preserve"> </w:t>
+      </w:r>
+      <w:r>
+        <w:rPr>
+          <w:color w:val="222222"/>
+        </w:rPr>
+        <w:t>a</w:t>
+      </w:r>
+      <w:r>
+        <w:rPr>
+          <w:color w:val="222222"/>
+        </w:rPr>
+        <w:t xml:space="preserve">s </w:t>
       </w:r>
       <w:proofErr w:type="spellStart"/>
       <w:r>
@@ -2746,21 +2406,19 @@
         <w:rPr>
           <w:color w:val="222222"/>
         </w:rPr>
-        <w:t xml:space="preserve">compared benefits of </w:t>
-      </w:r>
-      <w:proofErr w:type="spellStart"/>
-      <w:r>
-        <w:rPr>
-          <w:color w:val="222222"/>
-        </w:rPr>
-        <w:t>heatsink</w:t>
-      </w:r>
-      <w:proofErr w:type="spellEnd"/>
-      <w:r>
-        <w:rPr>
-          <w:color w:val="222222"/>
-        </w:rPr>
-        <w:t xml:space="preserve"> by AMD </w:t>
+        <w:t>compared benefits of heat</w:t>
+      </w:r>
+      <w:r>
+        <w:rPr>
+          <w:color w:val="222222"/>
+        </w:rPr>
+        <w:t xml:space="preserve"> </w:t>
+      </w:r>
+      <w:r>
+        <w:rPr>
+          <w:color w:val="222222"/>
+        </w:rPr>
+        <w:t xml:space="preserve">sink by AMD </w:t>
       </w:r>
       <w:r>
         <w:rPr>
@@ -3066,54 +2724,67 @@
         </w:rPr>
         <w:t xml:space="preserve"> </w:t>
       </w:r>
+      <w:r>
+        <w:rPr>
+          <w:color w:val="222222"/>
+        </w:rPr>
+        <w:t>[</w:t>
+      </w:r>
+      <w:r>
+        <w:rPr>
+          <w:color w:val="222222"/>
+        </w:rPr>
+        <w:t>1</w:t>
+      </w:r>
+      <w:r>
+        <w:rPr>
+          <w:color w:val="222222"/>
+        </w:rPr>
+        <w:t xml:space="preserve">] terminated their algorithm when either </w:t>
+      </w:r>
+      <w:r>
+        <w:rPr>
+          <w:color w:val="222222"/>
+          <w:spacing w:val="6"/>
+        </w:rPr>
+        <w:t>90%</w:t>
+      </w:r>
+      <w:r>
+        <w:rPr>
+          <w:color w:val="222222"/>
+          <w:spacing w:val="84"/>
+        </w:rPr>
+        <w:t xml:space="preserve"> </w:t>
+      </w:r>
+      <w:r>
+        <w:rPr>
+          <w:color w:val="222222"/>
+          <w:spacing w:val="4"/>
+        </w:rPr>
+        <w:t xml:space="preserve">of </w:t>
+      </w:r>
       <w:proofErr w:type="gramStart"/>
       <w:r>
         <w:rPr>
           <w:color w:val="222222"/>
-        </w:rPr>
-        <w:t>[ 1</w:t>
+          <w:spacing w:val="6"/>
+        </w:rPr>
+        <w:t xml:space="preserve">the  </w:t>
+      </w:r>
+      <w:r>
+        <w:rPr>
+          <w:color w:val="222222"/>
+          <w:spacing w:val="7"/>
+        </w:rPr>
+        <w:t>chromosomes</w:t>
       </w:r>
       <w:proofErr w:type="gramEnd"/>
       <w:r>
         <w:rPr>
           <w:color w:val="222222"/>
-        </w:rPr>
-        <w:t xml:space="preserve"> ] terminated their algorithm when either </w:t>
-      </w:r>
-      <w:r>
-        <w:rPr>
-          <w:color w:val="222222"/>
-          <w:spacing w:val="6"/>
-        </w:rPr>
-        <w:t>90%</w:t>
-      </w:r>
-      <w:r>
-        <w:rPr>
-          <w:color w:val="222222"/>
-          <w:spacing w:val="84"/>
-        </w:rPr>
-        <w:t xml:space="preserve"> </w:t>
-      </w:r>
-      <w:r>
-        <w:rPr>
-          <w:color w:val="222222"/>
-          <w:spacing w:val="4"/>
-        </w:rPr>
-        <w:t xml:space="preserve">of </w:t>
-      </w:r>
-      <w:r>
-        <w:rPr>
-          <w:color w:val="222222"/>
-          <w:spacing w:val="6"/>
-        </w:rPr>
-        <w:t xml:space="preserve">the  </w:t>
-      </w:r>
-      <w:r>
-        <w:rPr>
-          <w:color w:val="222222"/>
           <w:spacing w:val="7"/>
         </w:rPr>
-        <w:t xml:space="preserve">chromosomes </w:t>
+        <w:t xml:space="preserve"> </w:t>
       </w:r>
       <w:r>
         <w:rPr>
@@ -3267,136 +2938,84 @@
       <w:r>
         <w:rPr>
           <w:color w:val="222222"/>
-          <w:spacing w:val="-31"/>
-        </w:rPr>
-        <w:t xml:space="preserve"> </w:t>
-      </w:r>
-      <w:r>
-        <w:rPr>
-          <w:color w:val="222222"/>
         </w:rPr>
         <w:t>r</w:t>
       </w:r>
       <w:r>
         <w:rPr>
           <w:color w:val="222222"/>
-          <w:spacing w:val="-35"/>
-        </w:rPr>
-        <w:t xml:space="preserve"> </w:t>
-      </w:r>
-      <w:r>
-        <w:rPr>
-          <w:color w:val="222222"/>
         </w:rPr>
         <w:t>o</w:t>
       </w:r>
       <w:r>
         <w:rPr>
           <w:color w:val="222222"/>
-          <w:spacing w:val="-31"/>
-        </w:rPr>
-        <w:t xml:space="preserve"> </w:t>
-      </w:r>
-      <w:r>
-        <w:rPr>
-          <w:color w:val="222222"/>
         </w:rPr>
         <w:t>b</w:t>
       </w:r>
       <w:r>
         <w:rPr>
           <w:color w:val="222222"/>
-          <w:spacing w:val="-31"/>
-        </w:rPr>
-        <w:t xml:space="preserve"> </w:t>
-      </w:r>
-      <w:r>
-        <w:rPr>
-          <w:color w:val="222222"/>
         </w:rPr>
         <w:t>a</w:t>
       </w:r>
       <w:r>
         <w:rPr>
           <w:color w:val="222222"/>
-          <w:spacing w:val="-30"/>
-        </w:rPr>
-        <w:t xml:space="preserve"> </w:t>
-      </w:r>
-      <w:r>
-        <w:rPr>
-          <w:color w:val="222222"/>
         </w:rPr>
         <w:t>b</w:t>
       </w:r>
       <w:r>
         <w:rPr>
           <w:color w:val="222222"/>
-          <w:spacing w:val="-31"/>
-        </w:rPr>
-        <w:t xml:space="preserve"> </w:t>
-      </w:r>
-      <w:r>
-        <w:rPr>
-          <w:color w:val="222222"/>
         </w:rPr>
         <w:t>i</w:t>
       </w:r>
       <w:r>
         <w:rPr>
           <w:color w:val="222222"/>
-          <w:spacing w:val="-31"/>
-        </w:rPr>
-        <w:t xml:space="preserve"> </w:t>
-      </w:r>
-      <w:r>
-        <w:rPr>
-          <w:color w:val="222222"/>
         </w:rPr>
         <w:t>l</w:t>
       </w:r>
       <w:r>
         <w:rPr>
           <w:color w:val="222222"/>
-          <w:spacing w:val="-30"/>
-        </w:rPr>
-        <w:t xml:space="preserve"> </w:t>
-      </w:r>
-      <w:r>
-        <w:rPr>
-          <w:color w:val="222222"/>
         </w:rPr>
         <w:t>i</w:t>
       </w:r>
       <w:r>
         <w:rPr>
           <w:color w:val="222222"/>
-          <w:spacing w:val="-31"/>
-        </w:rPr>
-        <w:t xml:space="preserve"> </w:t>
-      </w:r>
-      <w:r>
-        <w:rPr>
-          <w:color w:val="222222"/>
         </w:rPr>
         <w:t>t</w:t>
       </w:r>
       <w:r>
         <w:rPr>
           <w:color w:val="222222"/>
-          <w:spacing w:val="-31"/>
-        </w:rPr>
-        <w:t xml:space="preserve"> </w:t>
-      </w:r>
-      <w:r>
-        <w:rPr>
-          <w:color w:val="222222"/>
         </w:rPr>
         <w:t>y</w:t>
       </w:r>
       <w:r>
         <w:rPr>
           <w:color w:val="222222"/>
+        </w:rPr>
+        <w:t xml:space="preserve"> </w:t>
+      </w:r>
+      <w:r>
+        <w:rPr>
+          <w:color w:val="222222"/>
+        </w:rPr>
+        <w:t>o</w:t>
+      </w:r>
+      <w:r>
+        <w:rPr>
+          <w:color w:val="222222"/>
+        </w:rPr>
+        <w:t>f</w:t>
+      </w:r>
+      <w:r>
+        <w:rPr>
+          <w:color w:val="222222"/>
           <w:spacing w:val="18"/>
         </w:rPr>
         <w:t xml:space="preserve"> </w:t>
@@ -3405,131 +3024,53 @@
         <w:rPr>
           <w:color w:val="222222"/>
         </w:rPr>
+        <w:t>c</w:t>
+      </w:r>
+      <w:r>
+        <w:rPr>
+          <w:color w:val="222222"/>
+        </w:rPr>
+        <w:t>h</w:t>
+      </w:r>
+      <w:r>
+        <w:rPr>
+          <w:color w:val="222222"/>
+        </w:rPr>
         <w:t>o</w:t>
       </w:r>
       <w:r>
         <w:rPr>
           <w:color w:val="222222"/>
-          <w:spacing w:val="-31"/>
-        </w:rPr>
-        <w:t xml:space="preserve"> </w:t>
-      </w:r>
-      <w:r>
-        <w:rPr>
-          <w:color w:val="222222"/>
-        </w:rPr>
-        <w:t>f</w:t>
-      </w:r>
-      <w:r>
-        <w:rPr>
-          <w:color w:val="222222"/>
-          <w:spacing w:val="18"/>
-        </w:rPr>
-        <w:t xml:space="preserve"> </w:t>
-      </w:r>
-      <w:r>
-        <w:rPr>
-          <w:color w:val="222222"/>
-        </w:rPr>
-        <w:t>c</w:t>
-      </w:r>
-      <w:r>
-        <w:rPr>
-          <w:color w:val="222222"/>
-          <w:spacing w:val="-31"/>
-        </w:rPr>
-        <w:t xml:space="preserve"> </w:t>
-      </w:r>
-      <w:r>
-        <w:rPr>
-          <w:color w:val="222222"/>
-        </w:rPr>
-        <w:t>h</w:t>
-      </w:r>
-      <w:r>
-        <w:rPr>
-          <w:color w:val="222222"/>
-          <w:spacing w:val="-30"/>
-        </w:rPr>
-        <w:t xml:space="preserve"> </w:t>
-      </w:r>
-      <w:r>
-        <w:rPr>
-          <w:color w:val="222222"/>
         </w:rPr>
         <w:t>o</w:t>
       </w:r>
       <w:r>
         <w:rPr>
           <w:color w:val="222222"/>
-          <w:spacing w:val="-31"/>
-        </w:rPr>
-        <w:t xml:space="preserve"> </w:t>
-      </w:r>
-      <w:proofErr w:type="spellStart"/>
-      <w:r>
-        <w:rPr>
-          <w:color w:val="222222"/>
-        </w:rPr>
-        <w:t>o</w:t>
-      </w:r>
-      <w:proofErr w:type="spellEnd"/>
-      <w:r>
-        <w:rPr>
-          <w:color w:val="222222"/>
-          <w:spacing w:val="-31"/>
-        </w:rPr>
-        <w:t xml:space="preserve"> </w:t>
-      </w:r>
-      <w:r>
-        <w:rPr>
-          <w:color w:val="222222"/>
         </w:rPr>
         <w:t>s</w:t>
       </w:r>
       <w:r>
         <w:rPr>
           <w:color w:val="222222"/>
-          <w:spacing w:val="-30"/>
-        </w:rPr>
-        <w:t xml:space="preserve"> </w:t>
-      </w:r>
-      <w:r>
-        <w:rPr>
-          <w:color w:val="222222"/>
         </w:rPr>
         <w:t>i</w:t>
       </w:r>
       <w:r>
         <w:rPr>
           <w:color w:val="222222"/>
-          <w:spacing w:val="-31"/>
-        </w:rPr>
-        <w:t xml:space="preserve"> </w:t>
-      </w:r>
-      <w:r>
-        <w:rPr>
-          <w:color w:val="222222"/>
         </w:rPr>
         <w:t>n</w:t>
       </w:r>
       <w:r>
         <w:rPr>
           <w:color w:val="222222"/>
-          <w:spacing w:val="-31"/>
-        </w:rPr>
-        <w:t xml:space="preserve"> </w:t>
-      </w:r>
-      <w:r>
-        <w:rPr>
-          <w:color w:val="222222"/>
         </w:rPr>
         <w:t>g</w:t>
       </w:r>
       <w:r>
         <w:rPr>
           <w:color w:val="222222"/>
-          <w:spacing w:val="18"/>
         </w:rPr>
         <w:t xml:space="preserve"> </w:t>
       </w:r>
@@ -3542,50 +3083,20 @@
       <w:r>
         <w:rPr>
           <w:color w:val="222222"/>
-          <w:spacing w:val="-31"/>
-        </w:rPr>
-        <w:t xml:space="preserve"> </w:t>
-      </w:r>
-      <w:r>
-        <w:rPr>
-          <w:color w:val="222222"/>
         </w:rPr>
         <w:t>t</w:t>
       </w:r>
       <w:r>
         <w:rPr>
           <w:color w:val="222222"/>
-          <w:spacing w:val="-30"/>
-        </w:rPr>
-        <w:t xml:space="preserve"> </w:t>
-      </w:r>
-      <w:proofErr w:type="spellStart"/>
-      <w:r>
-        <w:rPr>
-          <w:color w:val="222222"/>
         </w:rPr>
         <w:t>t</w:t>
       </w:r>
-      <w:proofErr w:type="spellEnd"/>
-      <w:r>
-        <w:rPr>
-          <w:color w:val="222222"/>
-          <w:spacing w:val="-31"/>
-        </w:rPr>
-        <w:t xml:space="preserve"> </w:t>
-      </w:r>
       <w:r>
         <w:rPr>
           <w:color w:val="222222"/>
         </w:rPr>
         <w:t>e</w:t>
-      </w:r>
-      <w:r>
-        <w:rPr>
-          <w:color w:val="222222"/>
-          <w:spacing w:val="-31"/>
-        </w:rPr>
-        <w:t xml:space="preserve"> </w:t>
       </w:r>
       <w:r>
         <w:rPr>
@@ -3611,14 +3122,13 @@
         <w:rPr>
           <w:color w:val="222222"/>
         </w:rPr>
-        <w:t xml:space="preserve">Author compared Group selection with conventional Roulette wheel selection method and found that the results from the two selection functions, roulette- wheel and group selection, diﬀer a </w:t>
-      </w:r>
-      <w:r>
-        <w:rPr>
-          <w:color w:val="222222"/>
-          <w:spacing w:val="-56"/>
-        </w:rPr>
-        <w:t xml:space="preserve">lot  </w:t>
+        <w:t>Author compared Group selection with conventional Roulette wheel selection method and found that the results from the two selection functions, roulette- w</w:t>
+      </w:r>
+      <w:r>
+        <w:rPr>
+          <w:color w:val="222222"/>
+        </w:rPr>
+        <w:t xml:space="preserve">heel and group selection, </w:t>
       </w:r>
       <w:r>
         <w:rPr>
@@ -4453,13 +3963,22 @@
       <w:r>
         <w:br w:type="column"/>
       </w:r>
+      <w:proofErr w:type="gramStart"/>
       <w:r>
         <w:rPr>
           <w:color w:val="222222"/>
           <w:spacing w:val="10"/>
         </w:rPr>
         <w:lastRenderedPageBreak/>
-        <w:t xml:space="preserve">attributes </w:t>
+        <w:t>attributes</w:t>
+      </w:r>
+      <w:proofErr w:type="gramEnd"/>
+      <w:r>
+        <w:rPr>
+          <w:color w:val="222222"/>
+          <w:spacing w:val="10"/>
+        </w:rPr>
+        <w:t xml:space="preserve"> </w:t>
       </w:r>
       <w:r>
         <w:rPr>
@@ -4492,50 +4011,53 @@
       <w:r>
         <w:rPr>
           <w:color w:val="222222"/>
-          <w:spacing w:val="-39"/>
-        </w:rPr>
-        <w:t xml:space="preserve"> </w:t>
-      </w:r>
-      <w:r>
-        <w:rPr>
-          <w:color w:val="222222"/>
         </w:rPr>
         <w:t>a</w:t>
       </w:r>
       <w:r>
         <w:rPr>
           <w:color w:val="222222"/>
-          <w:spacing w:val="-39"/>
-        </w:rPr>
-        <w:t xml:space="preserve"> </w:t>
-      </w:r>
-      <w:r>
-        <w:rPr>
-          <w:color w:val="222222"/>
         </w:rPr>
         <w:t>s</w:t>
       </w:r>
       <w:r>
         <w:rPr>
           <w:color w:val="222222"/>
-          <w:spacing w:val="-39"/>
-        </w:rPr>
-        <w:t xml:space="preserve"> </w:t>
-      </w:r>
-      <w:proofErr w:type="spellStart"/>
-      <w:r>
-        <w:rPr>
-          <w:color w:val="222222"/>
         </w:rPr>
         <w:t>s</w:t>
       </w:r>
-      <w:proofErr w:type="spellEnd"/>
+      <w:r>
+        <w:rPr>
+          <w:color w:val="222222"/>
+        </w:rPr>
+        <w:t>i</w:t>
+      </w:r>
+      <w:r>
+        <w:rPr>
+          <w:color w:val="222222"/>
+        </w:rPr>
+        <w:t>fi</w:t>
+      </w:r>
+      <w:r>
+        <w:rPr>
+          <w:color w:val="222222"/>
+          <w:spacing w:val="16"/>
+        </w:rPr>
+        <w:t>c</w:t>
+      </w:r>
+      <w:r>
+        <w:rPr>
+          <w:color w:val="222222"/>
+          <w:spacing w:val="16"/>
+        </w:rPr>
+        <w:t>a</w:t>
+      </w:r>
       <w:r>
         <w:rPr>
           <w:color w:val="222222"/>
           <w:spacing w:val="-38"/>
         </w:rPr>
-        <w:t xml:space="preserve"> </w:t>
+        <w:t>t</w:t>
       </w:r>
       <w:r>
         <w:rPr>
@@ -4546,108 +4068,82 @@
       <w:r>
         <w:rPr>
           <w:color w:val="222222"/>
-          <w:spacing w:val="-39"/>
-        </w:rPr>
-        <w:t xml:space="preserve"> </w:t>
-      </w:r>
-      <w:r>
-        <w:rPr>
-          <w:color w:val="222222"/>
-        </w:rPr>
-        <w:t>fi</w:t>
-      </w:r>
-      <w:r>
-        <w:rPr>
-          <w:color w:val="222222"/>
-          <w:spacing w:val="-39"/>
-        </w:rPr>
-        <w:t xml:space="preserve"> </w:t>
-      </w:r>
-      <w:proofErr w:type="spellStart"/>
-      <w:r>
-        <w:rPr>
-          <w:color w:val="222222"/>
           <w:spacing w:val="16"/>
         </w:rPr>
+        <w:t>on</w:t>
+      </w:r>
+      <w:r>
+        <w:rPr>
+          <w:color w:val="222222"/>
+          <w:spacing w:val="67"/>
+        </w:rPr>
+        <w:t xml:space="preserve"> </w:t>
+      </w:r>
+      <w:r>
+        <w:rPr>
+          <w:color w:val="222222"/>
+          <w:spacing w:val="16"/>
+        </w:rPr>
+        <w:t>qu</w:t>
+      </w:r>
+      <w:r>
+        <w:rPr>
+          <w:color w:val="222222"/>
+        </w:rPr>
+        <w:t>a</w:t>
+      </w:r>
+      <w:r>
+        <w:rPr>
+          <w:color w:val="222222"/>
+        </w:rPr>
+        <w:t>l</w:t>
+      </w:r>
+      <w:r>
+        <w:rPr>
+          <w:color w:val="222222"/>
+        </w:rPr>
+        <w:t>i</w:t>
+      </w:r>
+      <w:r>
+        <w:rPr>
+          <w:color w:val="222222"/>
+          <w:spacing w:val="16"/>
+        </w:rPr>
+        <w:t>ty</w:t>
+      </w:r>
+      <w:r>
+        <w:rPr>
+          <w:color w:val="222222"/>
+          <w:spacing w:val="66"/>
+        </w:rPr>
+        <w:t xml:space="preserve"> </w:t>
+      </w:r>
+      <w:r>
+        <w:rPr>
+          <w:color w:val="222222"/>
+        </w:rPr>
+        <w:t>i</w:t>
+      </w:r>
+      <w:r>
+        <w:rPr>
+          <w:color w:val="222222"/>
+        </w:rPr>
+        <w:t>s</w:t>
+      </w:r>
+      <w:r>
+        <w:rPr>
+          <w:color w:val="222222"/>
+          <w:spacing w:val="10"/>
+        </w:rPr>
+        <w:t xml:space="preserve"> </w:t>
+      </w:r>
+      <w:r>
+        <w:rPr>
+          <w:color w:val="222222"/>
+          <w:spacing w:val="16"/>
+        </w:rPr>
         <w:t>ca</w:t>
       </w:r>
-      <w:proofErr w:type="spellEnd"/>
-      <w:r>
-        <w:rPr>
-          <w:color w:val="222222"/>
-          <w:spacing w:val="-38"/>
-        </w:rPr>
-        <w:t xml:space="preserve"> </w:t>
-      </w:r>
-      <w:r>
-        <w:rPr>
-          <w:color w:val="222222"/>
-        </w:rPr>
-        <w:t>t</w:t>
-      </w:r>
-      <w:r>
-        <w:rPr>
-          <w:color w:val="222222"/>
-          <w:spacing w:val="-39"/>
-        </w:rPr>
-        <w:t xml:space="preserve"> </w:t>
-      </w:r>
-      <w:r>
-        <w:rPr>
-          <w:color w:val="222222"/>
-        </w:rPr>
-        <w:t>i</w:t>
-      </w:r>
-      <w:r>
-        <w:rPr>
-          <w:color w:val="222222"/>
-          <w:spacing w:val="-39"/>
-        </w:rPr>
-        <w:t xml:space="preserve"> </w:t>
-      </w:r>
-      <w:r>
-        <w:rPr>
-          <w:color w:val="222222"/>
-          <w:spacing w:val="16"/>
-        </w:rPr>
-        <w:t>on</w:t>
-      </w:r>
-      <w:r>
-        <w:rPr>
-          <w:color w:val="222222"/>
-          <w:spacing w:val="67"/>
-        </w:rPr>
-        <w:t xml:space="preserve"> </w:t>
-      </w:r>
-      <w:proofErr w:type="spellStart"/>
-      <w:r>
-        <w:rPr>
-          <w:color w:val="222222"/>
-          <w:spacing w:val="16"/>
-        </w:rPr>
-        <w:t>qu</w:t>
-      </w:r>
-      <w:proofErr w:type="spellEnd"/>
-      <w:r>
-        <w:rPr>
-          <w:color w:val="222222"/>
-          <w:spacing w:val="-39"/>
-        </w:rPr>
-        <w:t xml:space="preserve"> </w:t>
-      </w:r>
-      <w:r>
-        <w:rPr>
-          <w:color w:val="222222"/>
-        </w:rPr>
-        <w:t>a</w:t>
-      </w:r>
-      <w:r>
-        <w:rPr>
-          <w:color w:val="222222"/>
-          <w:spacing w:val="-39"/>
-        </w:rPr>
-        <w:t xml:space="preserve"> </w:t>
-      </w:r>
       <w:r>
         <w:rPr>
           <w:color w:val="222222"/>
@@ -4657,121 +4153,14 @@
       <w:r>
         <w:rPr>
           <w:color w:val="222222"/>
-          <w:spacing w:val="-38"/>
-        </w:rPr>
-        <w:t xml:space="preserve"> </w:t>
-      </w:r>
-      <w:r>
-        <w:rPr>
-          <w:color w:val="222222"/>
-        </w:rPr>
-        <w:t>i</w:t>
-      </w:r>
-      <w:r>
-        <w:rPr>
-          <w:color w:val="222222"/>
-          <w:spacing w:val="-39"/>
-        </w:rPr>
-        <w:t xml:space="preserve"> </w:t>
-      </w:r>
-      <w:proofErr w:type="spellStart"/>
-      <w:r>
-        <w:rPr>
-          <w:color w:val="222222"/>
-          <w:spacing w:val="16"/>
-        </w:rPr>
-        <w:t>ty</w:t>
-      </w:r>
-      <w:proofErr w:type="spellEnd"/>
-      <w:r>
-        <w:rPr>
-          <w:color w:val="222222"/>
-          <w:spacing w:val="66"/>
-        </w:rPr>
-        <w:t xml:space="preserve"> </w:t>
-      </w:r>
-      <w:r>
-        <w:rPr>
-          <w:color w:val="222222"/>
-        </w:rPr>
-        <w:t>i</w:t>
-      </w:r>
-      <w:r>
-        <w:rPr>
-          <w:color w:val="222222"/>
-          <w:spacing w:val="-39"/>
-        </w:rPr>
-        <w:t xml:space="preserve"> </w:t>
-      </w:r>
-      <w:r>
-        <w:rPr>
-          <w:color w:val="222222"/>
-        </w:rPr>
-        <w:t>s</w:t>
-      </w:r>
-      <w:r>
-        <w:rPr>
-          <w:color w:val="222222"/>
-          <w:spacing w:val="10"/>
-        </w:rPr>
-        <w:t xml:space="preserve"> </w:t>
-      </w:r>
-      <w:proofErr w:type="spellStart"/>
-      <w:r>
-        <w:rPr>
-          <w:color w:val="222222"/>
-          <w:spacing w:val="16"/>
-        </w:rPr>
-        <w:t>ca</w:t>
-      </w:r>
-      <w:proofErr w:type="spellEnd"/>
-      <w:r>
-        <w:rPr>
-          <w:color w:val="222222"/>
-          <w:spacing w:val="-38"/>
-        </w:rPr>
-        <w:t xml:space="preserve"> </w:t>
-      </w:r>
-      <w:r>
-        <w:rPr>
-          <w:color w:val="222222"/>
         </w:rPr>
         <w:t>l</w:t>
       </w:r>
       <w:r>
         <w:rPr>
           <w:color w:val="222222"/>
-          <w:spacing w:val="-39"/>
-        </w:rPr>
-        <w:t xml:space="preserve"> </w:t>
-      </w:r>
-      <w:proofErr w:type="spellStart"/>
-      <w:r>
-        <w:rPr>
-          <w:color w:val="222222"/>
-        </w:rPr>
-        <w:t>l</w:t>
-      </w:r>
-      <w:proofErr w:type="spellEnd"/>
-      <w:r>
-        <w:rPr>
-          <w:color w:val="222222"/>
-          <w:spacing w:val="-39"/>
-        </w:rPr>
-        <w:t xml:space="preserve"> </w:t>
-      </w:r>
-      <w:r>
-        <w:rPr>
-          <w:color w:val="222222"/>
         </w:rPr>
         <w:t>e</w:t>
-      </w:r>
-      <w:r>
-        <w:rPr>
-          <w:color w:val="222222"/>
-          <w:spacing w:val="-38"/>
-        </w:rPr>
-        <w:t xml:space="preserve"> </w:t>
       </w:r>
       <w:r>
         <w:rPr>
@@ -4946,21 +4335,27 @@
         <w:rPr>
           <w:color w:val="222222"/>
         </w:rPr>
-        <w:t xml:space="preserve"> derived an improved solution for 0-1 knapsack problem </w:t>
+        <w:t xml:space="preserve"> derived an improved solution </w:t>
+      </w:r>
+      <w:r>
+        <w:rPr>
+          <w:color w:val="222222"/>
+        </w:rPr>
+        <w:t xml:space="preserve">for 0-1 knapsack problem based </w:t>
       </w:r>
       <w:proofErr w:type="gramStart"/>
       <w:r>
         <w:rPr>
           <w:color w:val="222222"/>
         </w:rPr>
-        <w:t>based  on</w:t>
+        <w:t>on  the</w:t>
       </w:r>
       <w:proofErr w:type="gramEnd"/>
       <w:r>
         <w:rPr>
           <w:color w:val="222222"/>
         </w:rPr>
-        <w:t xml:space="preserve">  the dual population genetic algorithm, </w:t>
+        <w:t xml:space="preserve"> dual population genetic algorithm, </w:t>
       </w:r>
       <w:r>
         <w:rPr>
@@ -6438,13 +5833,8 @@
         </w:rPr>
         <w:t xml:space="preserve">cabinet </w:t>
       </w:r>
-      <w:proofErr w:type="gramStart"/>
-      <w:r>
-        <w:t>( i</w:t>
-      </w:r>
-      <w:proofErr w:type="gramEnd"/>
-      <w:r>
-        <w:t xml:space="preserve"> . </w:t>
+      <w:r>
+        <w:t>(i.</w:t>
       </w:r>
       <w:r>
         <w:rPr>
@@ -6562,15 +5952,67 @@
         <w:jc w:val="both"/>
       </w:pPr>
       <w:r>
-        <w:t xml:space="preserve">T h e r e f o r </w:t>
-      </w:r>
-      <w:proofErr w:type="gramStart"/>
-      <w:r>
-        <w:t>e ,</w:t>
-      </w:r>
-      <w:proofErr w:type="gramEnd"/>
-      <w:r>
-        <w:t xml:space="preserve"> b a s e d o n a b o v e understandings, the following fitness function may be proposed for the context:-</w:t>
+        <w:t>T</w:t>
+      </w:r>
+      <w:r>
+        <w:t>h</w:t>
+      </w:r>
+      <w:r>
+        <w:t>e</w:t>
+      </w:r>
+      <w:r>
+        <w:t>r</w:t>
+      </w:r>
+      <w:r>
+        <w:t>e</w:t>
+      </w:r>
+      <w:r>
+        <w:t>f</w:t>
+      </w:r>
+      <w:r>
+        <w:t>o</w:t>
+      </w:r>
+      <w:r>
+        <w:t>r</w:t>
+      </w:r>
+      <w:r>
+        <w:t>e</w:t>
+      </w:r>
+      <w:r>
+        <w:t>, b</w:t>
+      </w:r>
+      <w:r>
+        <w:t>a</w:t>
+      </w:r>
+      <w:r>
+        <w:t>s</w:t>
+      </w:r>
+      <w:r>
+        <w:t>e</w:t>
+      </w:r>
+      <w:r>
+        <w:t>d</w:t>
+      </w:r>
+      <w:r>
+        <w:t xml:space="preserve"> </w:t>
+      </w:r>
+      <w:r>
+        <w:t>o</w:t>
+      </w:r>
+      <w:r>
+        <w:t>n a</w:t>
+      </w:r>
+      <w:r>
+        <w:t>b</w:t>
+      </w:r>
+      <w:r>
+        <w:t>o</w:t>
+      </w:r>
+      <w:r>
+        <w:t>v</w:t>
+      </w:r>
+      <w:r>
+        <w:t>e understandings, the following fitness function may be proposed for the context:-</w:t>
       </w:r>
     </w:p>
     <w:p>
@@ -10548,8 +9990,148 @@
           <w:w w:val="105"/>
         </w:rPr>
       </w:pPr>
-      <w:bookmarkStart w:id="0" w:name="_GoBack"/>
-      <w:bookmarkEnd w:id="0"/>
+      <w:r>
+        <w:rPr>
+          <w:noProof/>
+          <w:color w:val="313131"/>
+          <w:spacing w:val="8"/>
+          <w:w w:val="105"/>
+          <w:lang w:val="en-IN" w:eastAsia="en-IN"/>
+        </w:rPr>
+        <w:drawing>
+          <wp:inline distT="0" distB="0" distL="0" distR="0">
+            <wp:extent cx="3490622" cy="1995777"/>
+            <wp:effectExtent l="0" t="0" r="0" b="0"/>
+            <wp:docPr id="2" name="Picture 2" descr="E:\Programming\Genetic\UniformRouletteAV.png"/>
+            <wp:cNvGraphicFramePr>
+              <a:graphicFrameLocks xmlns:a="http://schemas.openxmlformats.org/drawingml/2006/main" noChangeAspect="1"/>
+            </wp:cNvGraphicFramePr>
+            <a:graphic xmlns:a="http://schemas.openxmlformats.org/drawingml/2006/main">
+              <a:graphicData uri="http://schemas.openxmlformats.org/drawingml/2006/picture">
+                <pic:pic xmlns:pic="http://schemas.openxmlformats.org/drawingml/2006/picture">
+                  <pic:nvPicPr>
+                    <pic:cNvPr id="0" name="Picture 2" descr="E:\Programming\Genetic\UniformRouletteAV.png"/>
+                    <pic:cNvPicPr>
+                      <a:picLocks noChangeAspect="1" noChangeArrowheads="1"/>
+                    </pic:cNvPicPr>
+                  </pic:nvPicPr>
+                  <pic:blipFill>
+                    <a:blip r:embed="rId10">
+                      <a:extLst>
+                        <a:ext uri="{28A0092B-C50C-407E-A947-70E740481C1C}">
+                          <a14:useLocalDpi xmlns:a14="http://schemas.microsoft.com/office/drawing/2010/main" val="0"/>
+                        </a:ext>
+                      </a:extLst>
+                    </a:blip>
+                    <a:srcRect/>
+                    <a:stretch>
+                      <a:fillRect/>
+                    </a:stretch>
+                  </pic:blipFill>
+                  <pic:spPr bwMode="auto">
+                    <a:xfrm>
+                      <a:off x="0" y="0"/>
+                      <a:ext cx="3494110" cy="1997771"/>
+                    </a:xfrm>
+                    <a:prstGeom prst="rect">
+                      <a:avLst/>
+                    </a:prstGeom>
+                    <a:noFill/>
+                    <a:ln>
+                      <a:noFill/>
+                    </a:ln>
+                  </pic:spPr>
+                </pic:pic>
+              </a:graphicData>
+            </a:graphic>
+          </wp:inline>
+        </w:drawing>
+      </w:r>
+    </w:p>
+    <w:p>
+      <w:pPr>
+        <w:pStyle w:val="BodyText"/>
+        <w:ind w:right="38"/>
+        <w:jc w:val="center"/>
+        <w:rPr>
+          <w:color w:val="313131"/>
+          <w:spacing w:val="8"/>
+          <w:w w:val="105"/>
+          <w:sz w:val="16"/>
+          <w:szCs w:val="16"/>
+          <w:u w:val="single"/>
+        </w:rPr>
+      </w:pPr>
+      <w:r>
+        <w:rPr>
+          <w:color w:val="313131"/>
+          <w:spacing w:val="8"/>
+          <w:w w:val="105"/>
+          <w:sz w:val="16"/>
+          <w:szCs w:val="16"/>
+          <w:u w:val="single"/>
+        </w:rPr>
+        <w:t xml:space="preserve">Fitness </w:t>
+      </w:r>
+      <w:proofErr w:type="gramStart"/>
+      <w:r>
+        <w:rPr>
+          <w:color w:val="313131"/>
+          <w:spacing w:val="8"/>
+          <w:w w:val="105"/>
+          <w:sz w:val="16"/>
+          <w:szCs w:val="16"/>
+          <w:u w:val="single"/>
+        </w:rPr>
+        <w:t>Vs</w:t>
+      </w:r>
+      <w:proofErr w:type="gramEnd"/>
+      <w:r>
+        <w:rPr>
+          <w:color w:val="313131"/>
+          <w:spacing w:val="8"/>
+          <w:w w:val="105"/>
+          <w:sz w:val="16"/>
+          <w:szCs w:val="16"/>
+          <w:u w:val="single"/>
+        </w:rPr>
+        <w:t>. Generation Graph for</w:t>
+      </w:r>
+      <w:r>
+        <w:rPr>
+          <w:b/>
+          <w:color w:val="313131"/>
+          <w:spacing w:val="8"/>
+          <w:w w:val="105"/>
+          <w:sz w:val="16"/>
+          <w:szCs w:val="16"/>
+          <w:u w:val="single"/>
+        </w:rPr>
+        <w:t xml:space="preserve"> Uniform Crossover</w:t>
+      </w:r>
+      <w:r>
+        <w:rPr>
+          <w:color w:val="313131"/>
+          <w:spacing w:val="8"/>
+          <w:w w:val="105"/>
+          <w:sz w:val="16"/>
+          <w:szCs w:val="16"/>
+          <w:u w:val="single"/>
+        </w:rPr>
+        <w:t xml:space="preserve"> with </w:t>
+      </w:r>
+      <w:r>
+        <w:rPr>
+          <w:b/>
+          <w:color w:val="313131"/>
+          <w:spacing w:val="8"/>
+          <w:w w:val="105"/>
+          <w:sz w:val="16"/>
+          <w:szCs w:val="16"/>
+          <w:u w:val="single"/>
+        </w:rPr>
+        <w:t>Roulette Wheel Selection</w:t>
+      </w:r>
     </w:p>
     <w:p>
       <w:pPr>
@@ -10562,6 +10144,38 @@
           <w:w w:val="105"/>
         </w:rPr>
       </w:pPr>
+      <w:r>
+        <w:rPr>
+          <w:color w:val="313131"/>
+          <w:spacing w:val="8"/>
+          <w:w w:val="105"/>
+        </w:rPr>
+        <w:tab/>
+      </w:r>
+    </w:p>
+    <w:p>
+      <w:pPr>
+        <w:pStyle w:val="BodyText"/>
+        <w:ind w:left="0" w:right="38"/>
+        <w:jc w:val="both"/>
+        <w:rPr>
+          <w:color w:val="313131"/>
+          <w:spacing w:val="8"/>
+          <w:w w:val="105"/>
+        </w:rPr>
+      </w:pPr>
+    </w:p>
+    <w:p>
+      <w:pPr>
+        <w:pStyle w:val="BodyText"/>
+        <w:ind w:left="0" w:right="38"/>
+        <w:jc w:val="both"/>
+        <w:rPr>
+          <w:color w:val="313131"/>
+          <w:spacing w:val="8"/>
+          <w:w w:val="105"/>
+        </w:rPr>
+      </w:pPr>
     </w:p>
     <w:p>
       <w:pPr>
@@ -10574,6 +10188,162 @@
           <w:w w:val="105"/>
         </w:rPr>
       </w:pPr>
+      <w:bookmarkStart w:id="0" w:name="_GoBack"/>
+      <w:r>
+        <w:rPr>
+          <w:noProof/>
+          <w:color w:val="313131"/>
+          <w:spacing w:val="8"/>
+          <w:w w:val="105"/>
+          <w:lang w:val="en-IN" w:eastAsia="en-IN"/>
+        </w:rPr>
+        <w:drawing>
+          <wp:inline distT="0" distB="0" distL="0" distR="0">
+            <wp:extent cx="3009265" cy="1858438"/>
+            <wp:effectExtent l="0" t="0" r="0" b="0"/>
+            <wp:docPr id="3" name="Picture 3" descr="E:\Programming\Genetic\TwoPointWithRouletteAV.png"/>
+            <wp:cNvGraphicFramePr>
+              <a:graphicFrameLocks xmlns:a="http://schemas.openxmlformats.org/drawingml/2006/main" noChangeAspect="1"/>
+            </wp:cNvGraphicFramePr>
+            <a:graphic xmlns:a="http://schemas.openxmlformats.org/drawingml/2006/main">
+              <a:graphicData uri="http://schemas.openxmlformats.org/drawingml/2006/picture">
+                <pic:pic xmlns:pic="http://schemas.openxmlformats.org/drawingml/2006/picture">
+                  <pic:nvPicPr>
+                    <pic:cNvPr id="0" name="Picture 3" descr="E:\Programming\Genetic\TwoPointWithRouletteAV.png"/>
+                    <pic:cNvPicPr>
+                      <a:picLocks noChangeAspect="1" noChangeArrowheads="1"/>
+                    </pic:cNvPicPr>
+                  </pic:nvPicPr>
+                  <pic:blipFill>
+                    <a:blip r:embed="rId11">
+                      <a:extLst>
+                        <a:ext uri="{28A0092B-C50C-407E-A947-70E740481C1C}">
+                          <a14:useLocalDpi xmlns:a14="http://schemas.microsoft.com/office/drawing/2010/main" val="0"/>
+                        </a:ext>
+                      </a:extLst>
+                    </a:blip>
+                    <a:srcRect/>
+                    <a:stretch>
+                      <a:fillRect/>
+                    </a:stretch>
+                  </pic:blipFill>
+                  <pic:spPr bwMode="auto">
+                    <a:xfrm>
+                      <a:off x="0" y="0"/>
+                      <a:ext cx="3009265" cy="1858438"/>
+                    </a:xfrm>
+                    <a:prstGeom prst="rect">
+                      <a:avLst/>
+                    </a:prstGeom>
+                    <a:noFill/>
+                    <a:ln>
+                      <a:noFill/>
+                    </a:ln>
+                  </pic:spPr>
+                </pic:pic>
+              </a:graphicData>
+            </a:graphic>
+          </wp:inline>
+        </w:drawing>
+      </w:r>
+      <w:bookmarkEnd w:id="0"/>
+    </w:p>
+    <w:p>
+      <w:pPr>
+        <w:pStyle w:val="BodyText"/>
+        <w:ind w:right="38"/>
+        <w:jc w:val="center"/>
+        <w:rPr>
+          <w:color w:val="313131"/>
+          <w:spacing w:val="8"/>
+          <w:w w:val="105"/>
+          <w:sz w:val="16"/>
+          <w:szCs w:val="16"/>
+          <w:u w:val="single"/>
+        </w:rPr>
+      </w:pPr>
+      <w:r>
+        <w:rPr>
+          <w:color w:val="313131"/>
+          <w:spacing w:val="8"/>
+          <w:w w:val="105"/>
+          <w:sz w:val="16"/>
+          <w:szCs w:val="16"/>
+          <w:u w:val="single"/>
+        </w:rPr>
+        <w:t xml:space="preserve">Fitness </w:t>
+      </w:r>
+      <w:proofErr w:type="gramStart"/>
+      <w:r>
+        <w:rPr>
+          <w:color w:val="313131"/>
+          <w:spacing w:val="8"/>
+          <w:w w:val="105"/>
+          <w:sz w:val="16"/>
+          <w:szCs w:val="16"/>
+          <w:u w:val="single"/>
+        </w:rPr>
+        <w:t>Vs</w:t>
+      </w:r>
+      <w:proofErr w:type="gramEnd"/>
+      <w:r>
+        <w:rPr>
+          <w:color w:val="313131"/>
+          <w:spacing w:val="8"/>
+          <w:w w:val="105"/>
+          <w:sz w:val="16"/>
+          <w:szCs w:val="16"/>
+          <w:u w:val="single"/>
+        </w:rPr>
+        <w:t xml:space="preserve">. Generation Graph for </w:t>
+      </w:r>
+      <w:r>
+        <w:rPr>
+          <w:b/>
+          <w:color w:val="313131"/>
+          <w:spacing w:val="8"/>
+          <w:w w:val="105"/>
+          <w:sz w:val="16"/>
+          <w:szCs w:val="16"/>
+          <w:u w:val="single"/>
+        </w:rPr>
+        <w:t>Two Points</w:t>
+      </w:r>
+      <w:r>
+        <w:rPr>
+          <w:b/>
+          <w:color w:val="313131"/>
+          <w:spacing w:val="8"/>
+          <w:w w:val="105"/>
+          <w:sz w:val="16"/>
+          <w:szCs w:val="16"/>
+          <w:u w:val="single"/>
+        </w:rPr>
+        <w:t xml:space="preserve"> Crossover</w:t>
+      </w:r>
+      <w:r>
+        <w:rPr>
+          <w:color w:val="313131"/>
+          <w:spacing w:val="8"/>
+          <w:w w:val="105"/>
+          <w:sz w:val="16"/>
+          <w:szCs w:val="16"/>
+          <w:u w:val="single"/>
+        </w:rPr>
+        <w:t xml:space="preserve"> with </w:t>
+      </w:r>
+      <w:r>
+        <w:rPr>
+          <w:b/>
+          <w:color w:val="313131"/>
+          <w:spacing w:val="8"/>
+          <w:w w:val="105"/>
+          <w:sz w:val="16"/>
+          <w:szCs w:val="16"/>
+          <w:u w:val="single"/>
+        </w:rPr>
+        <w:t>Roulette Wheel Selection</w:t>
+      </w:r>
     </w:p>
     <w:p>
       <w:pPr>
@@ -10622,6 +10392,63 @@
           <w:w w:val="105"/>
         </w:rPr>
       </w:pPr>
+      <w:r>
+        <w:rPr>
+          <w:noProof/>
+          <w:color w:val="313131"/>
+          <w:spacing w:val="8"/>
+          <w:w w:val="105"/>
+          <w:lang w:val="en-IN" w:eastAsia="en-IN"/>
+        </w:rPr>
+        <w:drawing>
+          <wp:inline distT="0" distB="0" distL="0" distR="0">
+            <wp:extent cx="3009265" cy="1858438"/>
+            <wp:effectExtent l="0" t="0" r="0" b="0"/>
+            <wp:docPr id="4" name="Picture 4" descr="E:\Programming\Genetic\CrossoverWithTournament.png"/>
+            <wp:cNvGraphicFramePr>
+              <a:graphicFrameLocks xmlns:a="http://schemas.openxmlformats.org/drawingml/2006/main" noChangeAspect="1"/>
+            </wp:cNvGraphicFramePr>
+            <a:graphic xmlns:a="http://schemas.openxmlformats.org/drawingml/2006/main">
+              <a:graphicData uri="http://schemas.openxmlformats.org/drawingml/2006/picture">
+                <pic:pic xmlns:pic="http://schemas.openxmlformats.org/drawingml/2006/picture">
+                  <pic:nvPicPr>
+                    <pic:cNvPr id="0" name="Picture 4" descr="E:\Programming\Genetic\CrossoverWithTournament.png"/>
+                    <pic:cNvPicPr>
+                      <a:picLocks noChangeAspect="1" noChangeArrowheads="1"/>
+                    </pic:cNvPicPr>
+                  </pic:nvPicPr>
+                  <pic:blipFill>
+                    <a:blip r:embed="rId11">
+                      <a:extLst>
+                        <a:ext uri="{28A0092B-C50C-407E-A947-70E740481C1C}">
+                          <a14:useLocalDpi xmlns:a14="http://schemas.microsoft.com/office/drawing/2010/main" val="0"/>
+                        </a:ext>
+                      </a:extLst>
+                    </a:blip>
+                    <a:srcRect/>
+                    <a:stretch>
+                      <a:fillRect/>
+                    </a:stretch>
+                  </pic:blipFill>
+                  <pic:spPr bwMode="auto">
+                    <a:xfrm>
+                      <a:off x="0" y="0"/>
+                      <a:ext cx="3009265" cy="1858438"/>
+                    </a:xfrm>
+                    <a:prstGeom prst="rect">
+                      <a:avLst/>
+                    </a:prstGeom>
+                    <a:noFill/>
+                    <a:ln>
+                      <a:noFill/>
+                    </a:ln>
+                  </pic:spPr>
+                </pic:pic>
+              </a:graphicData>
+            </a:graphic>
+          </wp:inline>
+        </w:drawing>
+      </w:r>
     </w:p>
     <w:p>
       <w:pPr>
@@ -10639,13 +10466,110 @@
       <w:pPr>
         <w:pStyle w:val="BodyText"/>
         <w:ind w:right="38"/>
-        <w:jc w:val="both"/>
+        <w:jc w:val="center"/>
         <w:rPr>
           <w:color w:val="313131"/>
           <w:spacing w:val="8"/>
           <w:w w:val="105"/>
-        </w:rPr>
-      </w:pPr>
+          <w:sz w:val="16"/>
+          <w:szCs w:val="16"/>
+          <w:u w:val="single"/>
+        </w:rPr>
+      </w:pPr>
+      <w:r>
+        <w:rPr>
+          <w:color w:val="313131"/>
+          <w:spacing w:val="8"/>
+          <w:w w:val="105"/>
+          <w:sz w:val="16"/>
+          <w:szCs w:val="16"/>
+          <w:u w:val="single"/>
+        </w:rPr>
+        <w:t xml:space="preserve">Fitness </w:t>
+      </w:r>
+      <w:proofErr w:type="gramStart"/>
+      <w:r>
+        <w:rPr>
+          <w:color w:val="313131"/>
+          <w:spacing w:val="8"/>
+          <w:w w:val="105"/>
+          <w:sz w:val="16"/>
+          <w:szCs w:val="16"/>
+          <w:u w:val="single"/>
+        </w:rPr>
+        <w:t>Vs</w:t>
+      </w:r>
+      <w:proofErr w:type="gramEnd"/>
+      <w:r>
+        <w:rPr>
+          <w:color w:val="313131"/>
+          <w:spacing w:val="8"/>
+          <w:w w:val="105"/>
+          <w:sz w:val="16"/>
+          <w:szCs w:val="16"/>
+          <w:u w:val="single"/>
+        </w:rPr>
+        <w:t xml:space="preserve">. Generation Graph for </w:t>
+      </w:r>
+      <w:r>
+        <w:rPr>
+          <w:b/>
+          <w:color w:val="313131"/>
+          <w:spacing w:val="8"/>
+          <w:w w:val="105"/>
+          <w:sz w:val="16"/>
+          <w:szCs w:val="16"/>
+          <w:u w:val="single"/>
+        </w:rPr>
+        <w:t xml:space="preserve">Uniform </w:t>
+      </w:r>
+      <w:r>
+        <w:rPr>
+          <w:b/>
+          <w:color w:val="313131"/>
+          <w:spacing w:val="8"/>
+          <w:w w:val="105"/>
+          <w:sz w:val="16"/>
+          <w:szCs w:val="16"/>
+          <w:u w:val="single"/>
+        </w:rPr>
+        <w:t>Crossover</w:t>
+      </w:r>
+      <w:r>
+        <w:rPr>
+          <w:color w:val="313131"/>
+          <w:spacing w:val="8"/>
+          <w:w w:val="105"/>
+          <w:sz w:val="16"/>
+          <w:szCs w:val="16"/>
+          <w:u w:val="single"/>
+        </w:rPr>
+        <w:t xml:space="preserve"> with </w:t>
+      </w:r>
+      <w:r>
+        <w:rPr>
+          <w:b/>
+          <w:color w:val="313131"/>
+          <w:spacing w:val="8"/>
+          <w:w w:val="105"/>
+          <w:sz w:val="16"/>
+          <w:szCs w:val="16"/>
+          <w:u w:val="single"/>
+        </w:rPr>
+        <w:t>Tournament</w:t>
+      </w:r>
+      <w:r>
+        <w:rPr>
+          <w:b/>
+          <w:color w:val="313131"/>
+          <w:spacing w:val="8"/>
+          <w:w w:val="105"/>
+          <w:sz w:val="16"/>
+          <w:szCs w:val="16"/>
+          <w:u w:val="single"/>
+        </w:rPr>
+        <w:t xml:space="preserve"> Selection</w:t>
+      </w:r>
     </w:p>
     <w:p>
       <w:pPr>
@@ -10721,397 +10645,18 @@
     </w:p>
     <w:p>
       <w:pPr>
-        <w:pStyle w:val="BodyText"/>
-        <w:ind w:right="38"/>
-        <w:jc w:val="both"/>
+        <w:pStyle w:val="Heading1"/>
+        <w:tabs>
+          <w:tab w:val="left" w:pos="1927"/>
+        </w:tabs>
+        <w:spacing w:before="1"/>
+        <w:ind w:left="0"/>
         <w:rPr>
           <w:color w:val="313131"/>
           <w:spacing w:val="8"/>
           <w:w w:val="105"/>
-        </w:rPr>
-      </w:pPr>
-    </w:p>
-    <w:p>
-      <w:pPr>
-        <w:pStyle w:val="BodyText"/>
-        <w:ind w:right="38"/>
-        <w:jc w:val="both"/>
-        <w:rPr>
-          <w:color w:val="313131"/>
-          <w:spacing w:val="8"/>
-          <w:w w:val="105"/>
-        </w:rPr>
-      </w:pPr>
-    </w:p>
-    <w:p>
-      <w:pPr>
-        <w:pStyle w:val="BodyText"/>
-        <w:ind w:right="38"/>
-        <w:jc w:val="both"/>
-        <w:rPr>
-          <w:color w:val="313131"/>
-          <w:spacing w:val="8"/>
-          <w:w w:val="105"/>
-        </w:rPr>
-      </w:pPr>
-    </w:p>
-    <w:p>
-      <w:pPr>
-        <w:pStyle w:val="BodyText"/>
-        <w:ind w:right="38"/>
-        <w:jc w:val="both"/>
-        <w:rPr>
-          <w:color w:val="313131"/>
-          <w:spacing w:val="8"/>
-          <w:w w:val="105"/>
-        </w:rPr>
-      </w:pPr>
-    </w:p>
-    <w:p>
-      <w:pPr>
-        <w:pStyle w:val="BodyText"/>
-        <w:ind w:right="38"/>
-        <w:jc w:val="both"/>
-        <w:rPr>
-          <w:color w:val="313131"/>
-          <w:spacing w:val="8"/>
-          <w:w w:val="105"/>
-        </w:rPr>
-      </w:pPr>
-    </w:p>
-    <w:p>
-      <w:pPr>
-        <w:pStyle w:val="BodyText"/>
-        <w:ind w:right="38"/>
-        <w:jc w:val="both"/>
-        <w:rPr>
-          <w:color w:val="313131"/>
-          <w:spacing w:val="8"/>
-          <w:w w:val="105"/>
-        </w:rPr>
-      </w:pPr>
-    </w:p>
-    <w:p>
-      <w:pPr>
-        <w:pStyle w:val="BodyText"/>
-        <w:ind w:right="38"/>
-        <w:jc w:val="both"/>
-        <w:rPr>
-          <w:color w:val="313131"/>
-          <w:spacing w:val="8"/>
-          <w:w w:val="105"/>
-        </w:rPr>
-      </w:pPr>
-    </w:p>
-    <w:p>
-      <w:pPr>
-        <w:pStyle w:val="BodyText"/>
-        <w:ind w:right="38"/>
-        <w:jc w:val="both"/>
-        <w:rPr>
-          <w:color w:val="313131"/>
-          <w:spacing w:val="8"/>
-          <w:w w:val="105"/>
-        </w:rPr>
-      </w:pPr>
-    </w:p>
-    <w:p>
-      <w:pPr>
-        <w:pStyle w:val="BodyText"/>
-        <w:ind w:right="38"/>
-        <w:jc w:val="both"/>
-        <w:rPr>
-          <w:color w:val="313131"/>
-          <w:spacing w:val="8"/>
-          <w:w w:val="105"/>
-        </w:rPr>
-      </w:pPr>
-    </w:p>
-    <w:p>
-      <w:pPr>
-        <w:pStyle w:val="BodyText"/>
-        <w:ind w:right="38"/>
-        <w:jc w:val="both"/>
-        <w:rPr>
-          <w:color w:val="313131"/>
-          <w:spacing w:val="8"/>
-          <w:w w:val="105"/>
-        </w:rPr>
-      </w:pPr>
-    </w:p>
-    <w:p>
-      <w:pPr>
-        <w:pStyle w:val="BodyText"/>
-        <w:ind w:right="38"/>
-        <w:jc w:val="both"/>
-        <w:rPr>
-          <w:color w:val="313131"/>
-          <w:spacing w:val="8"/>
-          <w:w w:val="105"/>
-        </w:rPr>
-      </w:pPr>
-    </w:p>
-    <w:p>
-      <w:pPr>
-        <w:pStyle w:val="BodyText"/>
-        <w:ind w:right="38"/>
-        <w:jc w:val="both"/>
-        <w:rPr>
-          <w:color w:val="313131"/>
-          <w:spacing w:val="8"/>
-          <w:w w:val="105"/>
-        </w:rPr>
-      </w:pPr>
-    </w:p>
-    <w:p>
-      <w:pPr>
-        <w:pStyle w:val="BodyText"/>
-        <w:ind w:right="38"/>
-        <w:jc w:val="both"/>
-        <w:rPr>
-          <w:color w:val="313131"/>
-          <w:spacing w:val="8"/>
-          <w:w w:val="105"/>
-        </w:rPr>
-      </w:pPr>
-    </w:p>
-    <w:p>
-      <w:pPr>
-        <w:pStyle w:val="BodyText"/>
-        <w:ind w:right="38"/>
-        <w:jc w:val="both"/>
-        <w:rPr>
-          <w:color w:val="313131"/>
-          <w:spacing w:val="8"/>
-          <w:w w:val="105"/>
-        </w:rPr>
-      </w:pPr>
-    </w:p>
-    <w:p>
-      <w:pPr>
-        <w:pStyle w:val="BodyText"/>
-        <w:ind w:right="38"/>
-        <w:jc w:val="both"/>
-        <w:rPr>
-          <w:color w:val="313131"/>
-          <w:spacing w:val="8"/>
-          <w:w w:val="105"/>
-        </w:rPr>
-      </w:pPr>
-    </w:p>
-    <w:p>
-      <w:pPr>
-        <w:pStyle w:val="BodyText"/>
-        <w:ind w:right="38"/>
-        <w:jc w:val="both"/>
-        <w:rPr>
-          <w:color w:val="313131"/>
-          <w:spacing w:val="8"/>
-          <w:w w:val="105"/>
-        </w:rPr>
-      </w:pPr>
-    </w:p>
-    <w:p>
-      <w:pPr>
-        <w:pStyle w:val="BodyText"/>
-        <w:ind w:right="38"/>
-        <w:jc w:val="both"/>
-        <w:rPr>
-          <w:color w:val="313131"/>
-          <w:spacing w:val="8"/>
-          <w:w w:val="105"/>
-        </w:rPr>
-      </w:pPr>
-    </w:p>
-    <w:p>
-      <w:pPr>
-        <w:pStyle w:val="BodyText"/>
-        <w:ind w:right="38"/>
-        <w:jc w:val="both"/>
-        <w:rPr>
-          <w:color w:val="313131"/>
-          <w:spacing w:val="8"/>
-          <w:w w:val="105"/>
-        </w:rPr>
-      </w:pPr>
-    </w:p>
-    <w:p>
-      <w:pPr>
-        <w:pStyle w:val="BodyText"/>
-        <w:ind w:right="38"/>
-        <w:jc w:val="both"/>
-        <w:rPr>
-          <w:color w:val="313131"/>
-          <w:spacing w:val="8"/>
-          <w:w w:val="105"/>
-        </w:rPr>
-      </w:pPr>
-    </w:p>
-    <w:p>
-      <w:pPr>
-        <w:pStyle w:val="BodyText"/>
-        <w:ind w:right="38"/>
-        <w:jc w:val="both"/>
-        <w:rPr>
-          <w:color w:val="313131"/>
-          <w:spacing w:val="8"/>
-          <w:w w:val="105"/>
-        </w:rPr>
-      </w:pPr>
-    </w:p>
-    <w:p>
-      <w:pPr>
-        <w:pStyle w:val="BodyText"/>
-        <w:ind w:right="38"/>
-        <w:jc w:val="both"/>
-        <w:rPr>
-          <w:color w:val="313131"/>
-          <w:spacing w:val="8"/>
-          <w:w w:val="105"/>
-        </w:rPr>
-      </w:pPr>
-    </w:p>
-    <w:p>
-      <w:pPr>
-        <w:pStyle w:val="BodyText"/>
-        <w:ind w:right="38"/>
-        <w:jc w:val="both"/>
-        <w:rPr>
-          <w:color w:val="313131"/>
-          <w:spacing w:val="8"/>
-          <w:w w:val="105"/>
-        </w:rPr>
-      </w:pPr>
-    </w:p>
-    <w:p>
-      <w:pPr>
-        <w:pStyle w:val="BodyText"/>
-        <w:ind w:right="38"/>
-        <w:jc w:val="both"/>
-        <w:rPr>
-          <w:color w:val="313131"/>
-          <w:spacing w:val="8"/>
-          <w:w w:val="105"/>
-        </w:rPr>
-      </w:pPr>
-    </w:p>
-    <w:p>
-      <w:pPr>
-        <w:pStyle w:val="BodyText"/>
-        <w:ind w:right="38"/>
-        <w:jc w:val="both"/>
-        <w:rPr>
-          <w:color w:val="313131"/>
-          <w:spacing w:val="8"/>
-          <w:w w:val="105"/>
-        </w:rPr>
-      </w:pPr>
-    </w:p>
-    <w:p>
-      <w:pPr>
-        <w:pStyle w:val="BodyText"/>
-        <w:ind w:right="38"/>
-        <w:jc w:val="both"/>
-        <w:rPr>
-          <w:color w:val="313131"/>
-          <w:spacing w:val="8"/>
-          <w:w w:val="105"/>
-        </w:rPr>
-      </w:pPr>
-    </w:p>
-    <w:p>
-      <w:pPr>
-        <w:pStyle w:val="BodyText"/>
-        <w:ind w:right="38"/>
-        <w:jc w:val="both"/>
-        <w:rPr>
-          <w:color w:val="313131"/>
-          <w:spacing w:val="8"/>
-          <w:w w:val="105"/>
-        </w:rPr>
-      </w:pPr>
-    </w:p>
-    <w:p>
-      <w:pPr>
-        <w:pStyle w:val="BodyText"/>
-        <w:ind w:right="38"/>
-        <w:jc w:val="both"/>
-        <w:rPr>
-          <w:color w:val="313131"/>
-          <w:spacing w:val="8"/>
-          <w:w w:val="105"/>
-        </w:rPr>
-      </w:pPr>
-    </w:p>
-    <w:p>
-      <w:pPr>
-        <w:pStyle w:val="BodyText"/>
-        <w:ind w:right="38"/>
-        <w:jc w:val="both"/>
-        <w:rPr>
-          <w:color w:val="313131"/>
-          <w:spacing w:val="8"/>
-          <w:w w:val="105"/>
-        </w:rPr>
-      </w:pPr>
-    </w:p>
-    <w:p>
-      <w:pPr>
-        <w:pStyle w:val="BodyText"/>
-        <w:ind w:right="38"/>
-        <w:jc w:val="both"/>
-        <w:rPr>
-          <w:color w:val="313131"/>
-          <w:spacing w:val="8"/>
-          <w:w w:val="105"/>
-        </w:rPr>
-      </w:pPr>
-    </w:p>
-    <w:p>
-      <w:pPr>
-        <w:pStyle w:val="BodyText"/>
-        <w:ind w:right="38"/>
-        <w:jc w:val="both"/>
-        <w:rPr>
-          <w:color w:val="313131"/>
-          <w:spacing w:val="8"/>
-          <w:w w:val="105"/>
-        </w:rPr>
-      </w:pPr>
-    </w:p>
-    <w:p>
-      <w:pPr>
-        <w:pStyle w:val="BodyText"/>
-        <w:ind w:right="38"/>
-        <w:jc w:val="both"/>
-        <w:rPr>
-          <w:color w:val="313131"/>
-          <w:spacing w:val="8"/>
-          <w:w w:val="105"/>
-        </w:rPr>
-      </w:pPr>
-    </w:p>
-    <w:p>
-      <w:pPr>
-        <w:pStyle w:val="BodyText"/>
-        <w:ind w:right="38"/>
-        <w:jc w:val="both"/>
-        <w:rPr>
-          <w:color w:val="313131"/>
-          <w:spacing w:val="8"/>
-          <w:w w:val="105"/>
-        </w:rPr>
-      </w:pPr>
-    </w:p>
-    <w:p>
-      <w:pPr>
-        <w:pStyle w:val="BodyText"/>
-        <w:ind w:right="38"/>
-        <w:jc w:val="both"/>
-        <w:rPr>
-          <w:color w:val="313131"/>
-          <w:spacing w:val="8"/>
-          <w:w w:val="105"/>
+          <w:sz w:val="26"/>
+          <w:szCs w:val="26"/>
         </w:rPr>
       </w:pPr>
     </w:p>
@@ -11873,21 +11418,19 @@
           <w:color w:val="313131"/>
         </w:rPr>
         <w:lastRenderedPageBreak/>
-        <w:t xml:space="preserve">best fitness under given constraints, it shows the </w:t>
-      </w:r>
-      <w:proofErr w:type="gramStart"/>
-      <w:r>
-        <w:rPr>
-          <w:color w:val="313131"/>
-        </w:rPr>
-        <w:t>fitness  of</w:t>
-      </w:r>
-      <w:proofErr w:type="gramEnd"/>
-      <w:r>
-        <w:rPr>
-          <w:color w:val="313131"/>
-        </w:rPr>
-        <w:t xml:space="preserve"> each c</w:t>
+        <w:t>best fitness under given con</w:t>
+      </w:r>
+      <w:r>
+        <w:rPr>
+          <w:color w:val="313131"/>
+        </w:rPr>
+        <w:t xml:space="preserve">straints, it shows the fitness </w:t>
+      </w:r>
+      <w:r>
+        <w:rPr>
+          <w:color w:val="313131"/>
+        </w:rPr>
+        <w:t>of each c</w:t>
       </w:r>
       <w:r>
         <w:rPr>
@@ -12101,7 +11644,7 @@
         </w:rPr>
         <w:t xml:space="preserve">-&gt; </w:t>
       </w:r>
-      <w:hyperlink r:id="rId10">
+      <w:hyperlink r:id="rId12">
         <w:r>
           <w:rPr>
             <w:color w:val="313131"/>
@@ -12119,7 +11662,7 @@
         </w:rPr>
         <w:t>.extr</w:t>
       </w:r>
-      <w:hyperlink r:id="rId11">
+      <w:hyperlink r:id="rId13">
         <w:r>
           <w:rPr>
             <w:color w:val="313131"/>
@@ -12723,15 +12266,7 @@
           <w:color w:val="222222"/>
           <w:sz w:val="26"/>
         </w:rPr>
-        <w:t xml:space="preserve">, Jiang-ping Huang, “An Improved Genetic Algorithm for 0-1 Knapsack Problems”, Second International Conference on Networking and </w:t>
-      </w:r>
-      <w:r>
-        <w:rPr>
-          <w:color w:val="222222"/>
-          <w:sz w:val="26"/>
-        </w:rPr>
-        <w:lastRenderedPageBreak/>
-        <w:t>Distributed Computing</w:t>
+        <w:t>, Jiang-ping Huang, “An Improved Genetic Algorithm for 0-1 Knapsack Problems”, Second International Conference on Networking and Distributed Computing</w:t>
       </w:r>
       <w:r>
         <w:rPr>
@@ -12826,6 +12361,7 @@
           <w:color w:val="222222"/>
           <w:sz w:val="26"/>
         </w:rPr>
+        <w:lastRenderedPageBreak/>
         <w:t xml:space="preserve">“Improved Hybrid Adaptive Genetic Algorithm for Solving Knapsack Problem”, The 2nd International conference on intelligent </w:t>
       </w:r>
       <w:proofErr w:type="gramStart"/>
@@ -12995,10 +12531,10 @@
         <w:ind w:left="839" w:right="105" w:hanging="720"/>
         <w:sectPr>
           <w:pgSz w:w="11910" w:h="16840"/>
-          <w:pgMar w:top="1040" w:right="1020" w:bottom="1120" w:left="1020" w:header="0" w:footer="925" w:gutter="0"/>
+          <w:pgMar w:top="1040" w:right="428" w:bottom="1120" w:left="1020" w:header="0" w:footer="925" w:gutter="0"/>
           <w:cols w:num="2" w:space="720" w:equalWidth="0">
             <w:col w:w="4739" w:space="321"/>
-            <w:col w:w="4810"/>
+            <w:col w:w="5402"/>
           </w:cols>
         </w:sectPr>
       </w:pPr>

</xml_diff>